<commit_message>
updated buttons to disabled
</commit_message>
<xml_diff>
--- a/Assignment_2/WDD_IN1220EF27R_VAJRESH_ASSIGNMENT_2.docx
+++ b/Assignment_2/WDD_IN1220EF27R_VAJRESH_ASSIGNMENT_2.docx
@@ -908,23 +908,6 @@
         </w:rPr>
       </w:pPr>
     </w:p>
-    <w:p>
-      <w:pPr>
-        <w:spacing w:line="240" w:lineRule="auto"/>
-        <w:rPr>
-          <w:rFonts w:ascii="Open Sans" w:hAnsi="Open Sans" w:eastAsia="Arial" w:cs="Open Sans"/>
-          <w:b/>
-          <w:color w:val="1F497D" w:themeColor="text2"/>
-          <w:sz w:val="28"/>
-          <w:szCs w:val="28"/>
-          <w14:textFill>
-            <w14:solidFill>
-              <w14:schemeClr w14:val="tx2"/>
-            </w14:solidFill>
-          </w14:textFill>
-        </w:rPr>
-      </w:pPr>
-    </w:p>
     <w:sdt>
       <w:sdtPr>
         <w:id w:val="-645819360"/>
@@ -947,7 +930,7 @@
       <w:sdtContent>
         <w:p>
           <w:pPr>
-            <w:pStyle w:val="21"/>
+            <w:pStyle w:val="22"/>
           </w:pPr>
           <w:r>
             <w:t>Table of Contents</w:t>
@@ -957,14 +940,8 @@
           <w:pPr>
             <w:pStyle w:val="13"/>
             <w:tabs>
-              <w:tab w:val="left" w:pos="440"/>
-              <w:tab w:val="right" w:leader="dot" w:pos="9016"/>
+              <w:tab w:val="right" w:leader="dot" w:pos="9026"/>
             </w:tabs>
-            <w:rPr>
-              <w:rFonts w:asciiTheme="minorHAnsi" w:hAnsiTheme="minorHAnsi" w:eastAsiaTheme="minorEastAsia"/>
-              <w:sz w:val="22"/>
-              <w:lang w:val="en-US"/>
-            </w:rPr>
           </w:pPr>
           <w:r>
             <w:fldChar w:fldCharType="begin"/>
@@ -979,32 +956,83 @@
             <w:fldChar w:fldCharType="begin"/>
           </w:r>
           <w:r>
-            <w:instrText xml:space="preserve"> HYPERLINK \l "_Toc12517046" </w:instrText>
+            <w:instrText xml:space="preserve"> HYPERLINK \l _Toc3024 </w:instrText>
           </w:r>
           <w:r>
             <w:fldChar w:fldCharType="separate"/>
           </w:r>
           <w:r>
             <w:rPr>
-              <w:rStyle w:val="10"/>
-              <w:rFonts w:ascii="Arial" w:hAnsi="Arial" w:cs="Arial"/>
-            </w:rPr>
-            <w:t>1.</w:t>
-          </w:r>
-          <w:r>
-            <w:rPr>
-              <w:rFonts w:asciiTheme="minorHAnsi" w:hAnsiTheme="minorHAnsi" w:eastAsiaTheme="minorEastAsia"/>
-              <w:sz w:val="22"/>
-              <w:lang w:val="en-US"/>
-            </w:rPr>
+              <w:rFonts w:hint="default"/>
+            </w:rPr>
+            <w:t xml:space="preserve">1. </w:t>
+          </w:r>
+          <w:r>
+            <w:rPr>
+              <w:rFonts w:hint="eastAsia" w:ascii="Arial" w:hAnsi="Arial" w:eastAsia="MS Mincho" w:cs="Arial"/>
+              <w:lang w:val="en-US" w:eastAsia="ja-JP"/>
+            </w:rPr>
+            <w:t>Website Requirements</w:t>
+          </w:r>
+          <w:r>
             <w:tab/>
           </w:r>
           <w:r>
-            <w:rPr>
-              <w:rStyle w:val="10"/>
-              <w:rFonts w:ascii="Arial" w:hAnsi="Arial" w:cs="Arial"/>
-            </w:rPr>
-            <w:t>DNS Configuration</w:t>
+            <w:fldChar w:fldCharType="begin"/>
+          </w:r>
+          <w:r>
+            <w:instrText xml:space="preserve"> PAGEREF _Toc3024 \h </w:instrText>
+          </w:r>
+          <w:r>
+            <w:fldChar w:fldCharType="separate"/>
+          </w:r>
+          <w:r>
+            <w:t>4</w:t>
+          </w:r>
+          <w:r>
+            <w:fldChar w:fldCharType="end"/>
+          </w:r>
+          <w:r>
+            <w:fldChar w:fldCharType="end"/>
+          </w:r>
+        </w:p>
+        <w:p>
+          <w:pPr>
+            <w:pStyle w:val="14"/>
+            <w:tabs>
+              <w:tab w:val="right" w:leader="dot" w:pos="9026"/>
+            </w:tabs>
+          </w:pPr>
+          <w:r>
+            <w:rPr>
+              <w:bCs/>
+            </w:rPr>
+            <w:fldChar w:fldCharType="begin"/>
+          </w:r>
+          <w:r>
+            <w:rPr>
+              <w:bCs/>
+            </w:rPr>
+            <w:instrText xml:space="preserve"> HYPERLINK \l _Toc12268 </w:instrText>
+          </w:r>
+          <w:r>
+            <w:rPr>
+              <w:bCs/>
+            </w:rPr>
+            <w:fldChar w:fldCharType="separate"/>
+          </w:r>
+          <w:r>
+            <w:rPr>
+              <w:rFonts w:hint="default" w:ascii="Wingdings" w:hAnsi="Wingdings"/>
+            </w:rPr>
+            <w:t xml:space="preserve"> </w:t>
+          </w:r>
+          <w:r>
+            <w:rPr>
+              <w:rFonts w:hint="eastAsia"/>
+              <w:lang w:val="en-US" w:eastAsia="ja-JP"/>
+            </w:rPr>
+            <w:t>Intro</w:t>
           </w:r>
           <w:r>
             <w:tab/>
@@ -1013,18 +1041,336 @@
             <w:fldChar w:fldCharType="begin"/>
           </w:r>
           <w:r>
-            <w:instrText xml:space="preserve"> PAGEREF _Toc12517046 \h </w:instrText>
+            <w:instrText xml:space="preserve"> PAGEREF _Toc12268 \h </w:instrText>
           </w:r>
           <w:r>
             <w:fldChar w:fldCharType="separate"/>
           </w:r>
           <w:r>
-            <w:t>3</w:t>
+            <w:t>4</w:t>
           </w:r>
           <w:r>
             <w:fldChar w:fldCharType="end"/>
           </w:r>
           <w:r>
+            <w:rPr>
+              <w:bCs/>
+            </w:rPr>
+            <w:fldChar w:fldCharType="end"/>
+          </w:r>
+        </w:p>
+        <w:p>
+          <w:pPr>
+            <w:pStyle w:val="14"/>
+            <w:tabs>
+              <w:tab w:val="right" w:leader="dot" w:pos="9026"/>
+            </w:tabs>
+          </w:pPr>
+          <w:r>
+            <w:rPr>
+              <w:bCs/>
+            </w:rPr>
+            <w:fldChar w:fldCharType="begin"/>
+          </w:r>
+          <w:r>
+            <w:rPr>
+              <w:bCs/>
+            </w:rPr>
+            <w:instrText xml:space="preserve"> HYPERLINK \l _Toc17966 </w:instrText>
+          </w:r>
+          <w:r>
+            <w:rPr>
+              <w:bCs/>
+            </w:rPr>
+            <w:fldChar w:fldCharType="separate"/>
+          </w:r>
+          <w:r>
+            <w:rPr>
+              <w:rFonts w:hint="default" w:ascii="Wingdings" w:hAnsi="Wingdings"/>
+            </w:rPr>
+            <w:t xml:space="preserve"> </w:t>
+          </w:r>
+          <w:r>
+            <w:rPr>
+              <w:rFonts w:hint="eastAsia"/>
+              <w:lang w:val="en-US" w:eastAsia="ja-JP"/>
+            </w:rPr>
+            <w:t>User Requirements</w:t>
+          </w:r>
+          <w:r>
+            <w:tab/>
+          </w:r>
+          <w:r>
+            <w:fldChar w:fldCharType="begin"/>
+          </w:r>
+          <w:r>
+            <w:instrText xml:space="preserve"> PAGEREF _Toc17966 \h </w:instrText>
+          </w:r>
+          <w:r>
+            <w:fldChar w:fldCharType="separate"/>
+          </w:r>
+          <w:r>
+            <w:t>4</w:t>
+          </w:r>
+          <w:r>
+            <w:fldChar w:fldCharType="end"/>
+          </w:r>
+          <w:r>
+            <w:rPr>
+              <w:bCs/>
+            </w:rPr>
+            <w:fldChar w:fldCharType="end"/>
+          </w:r>
+        </w:p>
+        <w:p>
+          <w:pPr>
+            <w:pStyle w:val="14"/>
+            <w:tabs>
+              <w:tab w:val="right" w:leader="dot" w:pos="9026"/>
+            </w:tabs>
+          </w:pPr>
+          <w:r>
+            <w:rPr>
+              <w:bCs/>
+            </w:rPr>
+            <w:fldChar w:fldCharType="begin"/>
+          </w:r>
+          <w:r>
+            <w:rPr>
+              <w:bCs/>
+            </w:rPr>
+            <w:instrText xml:space="preserve"> HYPERLINK \l _Toc8667 </w:instrText>
+          </w:r>
+          <w:r>
+            <w:rPr>
+              <w:bCs/>
+            </w:rPr>
+            <w:fldChar w:fldCharType="separate"/>
+          </w:r>
+          <w:r>
+            <w:rPr>
+              <w:rFonts w:hint="default" w:ascii="Wingdings" w:hAnsi="Wingdings"/>
+            </w:rPr>
+            <w:t xml:space="preserve"> </w:t>
+          </w:r>
+          <w:r>
+            <w:rPr>
+              <w:rFonts w:hint="eastAsia"/>
+              <w:lang w:val="en-US" w:eastAsia="ja-JP"/>
+            </w:rPr>
+            <w:t>List all the Pages</w:t>
+          </w:r>
+          <w:r>
+            <w:tab/>
+          </w:r>
+          <w:r>
+            <w:fldChar w:fldCharType="begin"/>
+          </w:r>
+          <w:r>
+            <w:instrText xml:space="preserve"> PAGEREF _Toc8667 \h </w:instrText>
+          </w:r>
+          <w:r>
+            <w:fldChar w:fldCharType="separate"/>
+          </w:r>
+          <w:r>
+            <w:t>5</w:t>
+          </w:r>
+          <w:r>
+            <w:fldChar w:fldCharType="end"/>
+          </w:r>
+          <w:r>
+            <w:rPr>
+              <w:bCs/>
+            </w:rPr>
+            <w:fldChar w:fldCharType="end"/>
+          </w:r>
+        </w:p>
+        <w:p>
+          <w:pPr>
+            <w:pStyle w:val="14"/>
+            <w:tabs>
+              <w:tab w:val="right" w:leader="dot" w:pos="9026"/>
+            </w:tabs>
+          </w:pPr>
+          <w:r>
+            <w:rPr>
+              <w:bCs/>
+            </w:rPr>
+            <w:fldChar w:fldCharType="begin"/>
+          </w:r>
+          <w:r>
+            <w:rPr>
+              <w:bCs/>
+            </w:rPr>
+            <w:instrText xml:space="preserve"> HYPERLINK \l _Toc230 </w:instrText>
+          </w:r>
+          <w:r>
+            <w:rPr>
+              <w:bCs/>
+            </w:rPr>
+            <w:fldChar w:fldCharType="separate"/>
+          </w:r>
+          <w:r>
+            <w:rPr>
+              <w:rFonts w:hint="default" w:ascii="Wingdings" w:hAnsi="Wingdings"/>
+            </w:rPr>
+            <w:t xml:space="preserve"> </w:t>
+          </w:r>
+          <w:r>
+            <w:rPr>
+              <w:rFonts w:hint="eastAsia"/>
+              <w:lang w:val="en-US" w:eastAsia="ja-JP"/>
+            </w:rPr>
+            <w:t>Information Architecture</w:t>
+          </w:r>
+          <w:r>
+            <w:tab/>
+          </w:r>
+          <w:r>
+            <w:fldChar w:fldCharType="begin"/>
+          </w:r>
+          <w:r>
+            <w:instrText xml:space="preserve"> PAGEREF _Toc230 \h </w:instrText>
+          </w:r>
+          <w:r>
+            <w:fldChar w:fldCharType="separate"/>
+          </w:r>
+          <w:r>
+            <w:t>5</w:t>
+          </w:r>
+          <w:r>
+            <w:fldChar w:fldCharType="end"/>
+          </w:r>
+          <w:r>
+            <w:rPr>
+              <w:bCs/>
+            </w:rPr>
+            <w:fldChar w:fldCharType="end"/>
+          </w:r>
+        </w:p>
+        <w:p>
+          <w:pPr>
+            <w:pStyle w:val="14"/>
+            <w:tabs>
+              <w:tab w:val="right" w:leader="dot" w:pos="9026"/>
+            </w:tabs>
+          </w:pPr>
+          <w:r>
+            <w:rPr>
+              <w:bCs/>
+            </w:rPr>
+            <w:fldChar w:fldCharType="begin"/>
+          </w:r>
+          <w:r>
+            <w:rPr>
+              <w:bCs/>
+            </w:rPr>
+            <w:instrText xml:space="preserve"> HYPERLINK \l _Toc25919 </w:instrText>
+          </w:r>
+          <w:r>
+            <w:rPr>
+              <w:bCs/>
+            </w:rPr>
+            <w:fldChar w:fldCharType="separate"/>
+          </w:r>
+          <w:r>
+            <w:rPr>
+              <w:rFonts w:hint="default" w:ascii="Wingdings" w:hAnsi="Wingdings"/>
+            </w:rPr>
+            <w:t xml:space="preserve"> </w:t>
+          </w:r>
+          <w:r>
+            <w:rPr>
+              <w:rFonts w:hint="eastAsia"/>
+              <w:lang w:val="en-US" w:eastAsia="ja-JP"/>
+            </w:rPr>
+            <w:t>Wireframes</w:t>
+          </w:r>
+          <w:r>
+            <w:tab/>
+          </w:r>
+          <w:r>
+            <w:fldChar w:fldCharType="begin"/>
+          </w:r>
+          <w:r>
+            <w:instrText xml:space="preserve"> PAGEREF _Toc25919 \h </w:instrText>
+          </w:r>
+          <w:r>
+            <w:fldChar w:fldCharType="separate"/>
+          </w:r>
+          <w:r>
+            <w:t>6</w:t>
+          </w:r>
+          <w:r>
+            <w:fldChar w:fldCharType="end"/>
+          </w:r>
+          <w:r>
+            <w:rPr>
+              <w:bCs/>
+            </w:rPr>
+            <w:fldChar w:fldCharType="end"/>
+          </w:r>
+        </w:p>
+        <w:p>
+          <w:pPr>
+            <w:pStyle w:val="14"/>
+            <w:tabs>
+              <w:tab w:val="right" w:leader="dot" w:pos="9026"/>
+            </w:tabs>
+          </w:pPr>
+          <w:r>
+            <w:rPr>
+              <w:bCs/>
+            </w:rPr>
+            <w:fldChar w:fldCharType="begin"/>
+          </w:r>
+          <w:r>
+            <w:rPr>
+              <w:bCs/>
+            </w:rPr>
+            <w:instrText xml:space="preserve"> HYPERLINK \l _Toc27831 </w:instrText>
+          </w:r>
+          <w:r>
+            <w:rPr>
+              <w:bCs/>
+            </w:rPr>
+            <w:fldChar w:fldCharType="separate"/>
+          </w:r>
+          <w:r>
+            <w:rPr>
+              <w:rFonts w:hint="default" w:ascii="Wingdings" w:hAnsi="Wingdings"/>
+            </w:rPr>
+            <w:t xml:space="preserve"> </w:t>
+          </w:r>
+          <w:r>
+            <w:rPr>
+              <w:rFonts w:hint="eastAsia"/>
+              <w:lang w:val="en-US" w:eastAsia="ja-JP"/>
+            </w:rPr>
+            <w:t>Storyboard</w:t>
+          </w:r>
+          <w:r>
+            <w:tab/>
+          </w:r>
+          <w:r>
+            <w:fldChar w:fldCharType="begin"/>
+          </w:r>
+          <w:r>
+            <w:instrText xml:space="preserve"> PAGEREF _Toc27831 \h </w:instrText>
+          </w:r>
+          <w:r>
+            <w:fldChar w:fldCharType="separate"/>
+          </w:r>
+          <w:r>
+            <w:t>11</w:t>
+          </w:r>
+          <w:r>
+            <w:fldChar w:fldCharType="end"/>
+          </w:r>
+          <w:r>
+            <w:rPr>
+              <w:bCs/>
+            </w:rPr>
             <w:fldChar w:fldCharType="end"/>
           </w:r>
         </w:p>
@@ -1032,45 +1378,102 @@
           <w:pPr>
             <w:pStyle w:val="13"/>
             <w:tabs>
-              <w:tab w:val="left" w:pos="440"/>
-              <w:tab w:val="right" w:leader="dot" w:pos="9016"/>
+              <w:tab w:val="right" w:leader="dot" w:pos="9026"/>
             </w:tabs>
-            <w:rPr>
-              <w:rFonts w:asciiTheme="minorHAnsi" w:hAnsiTheme="minorHAnsi" w:eastAsiaTheme="minorEastAsia"/>
-              <w:sz w:val="22"/>
-              <w:lang w:val="en-US"/>
-            </w:rPr>
           </w:pPr>
           <w:r>
+            <w:rPr>
+              <w:bCs/>
+            </w:rPr>
             <w:fldChar w:fldCharType="begin"/>
           </w:r>
           <w:r>
-            <w:instrText xml:space="preserve"> HYPERLINK \l "_Toc12517047" </w:instrText>
-          </w:r>
-          <w:r>
+            <w:rPr>
+              <w:bCs/>
+            </w:rPr>
+            <w:instrText xml:space="preserve"> HYPERLINK \l _Toc17337 </w:instrText>
+          </w:r>
+          <w:r>
+            <w:rPr>
+              <w:bCs/>
+            </w:rPr>
             <w:fldChar w:fldCharType="separate"/>
           </w:r>
           <w:r>
             <w:rPr>
-              <w:rStyle w:val="10"/>
-              <w:rFonts w:ascii="Arial" w:hAnsi="Arial" w:cs="Arial"/>
-            </w:rPr>
-            <w:t>2.</w:t>
-          </w:r>
-          <w:r>
-            <w:rPr>
-              <w:rFonts w:asciiTheme="minorHAnsi" w:hAnsiTheme="minorHAnsi" w:eastAsiaTheme="minorEastAsia"/>
-              <w:sz w:val="22"/>
-              <w:lang w:val="en-US"/>
-            </w:rPr>
+              <w:rFonts w:hint="default"/>
+            </w:rPr>
+            <w:t xml:space="preserve">2. </w:t>
+          </w:r>
+          <w:r>
+            <w:rPr>
+              <w:rFonts w:hint="eastAsia" w:ascii="Arial" w:hAnsi="Arial" w:eastAsia="MS Mincho" w:cs="Arial"/>
+              <w:lang w:val="en-US" w:eastAsia="ja-JP"/>
+            </w:rPr>
+            <w:t>Website Design Guidelines and Standards</w:t>
+          </w:r>
+          <w:r>
             <w:tab/>
           </w:r>
           <w:r>
-            <w:rPr>
-              <w:rStyle w:val="10"/>
-              <w:rFonts w:ascii="Arial" w:hAnsi="Arial" w:cs="Arial"/>
-            </w:rPr>
-            <w:t>Port Numbers</w:t>
+            <w:fldChar w:fldCharType="begin"/>
+          </w:r>
+          <w:r>
+            <w:instrText xml:space="preserve"> PAGEREF _Toc17337 \h </w:instrText>
+          </w:r>
+          <w:r>
+            <w:fldChar w:fldCharType="separate"/>
+          </w:r>
+          <w:r>
+            <w:t>12</w:t>
+          </w:r>
+          <w:r>
+            <w:fldChar w:fldCharType="end"/>
+          </w:r>
+          <w:r>
+            <w:rPr>
+              <w:bCs/>
+            </w:rPr>
+            <w:fldChar w:fldCharType="end"/>
+          </w:r>
+        </w:p>
+        <w:p>
+          <w:pPr>
+            <w:pStyle w:val="14"/>
+            <w:tabs>
+              <w:tab w:val="right" w:leader="dot" w:pos="9026"/>
+            </w:tabs>
+          </w:pPr>
+          <w:r>
+            <w:rPr>
+              <w:bCs/>
+            </w:rPr>
+            <w:fldChar w:fldCharType="begin"/>
+          </w:r>
+          <w:r>
+            <w:rPr>
+              <w:bCs/>
+            </w:rPr>
+            <w:instrText xml:space="preserve"> HYPERLINK \l _Toc21662 </w:instrText>
+          </w:r>
+          <w:r>
+            <w:rPr>
+              <w:bCs/>
+            </w:rPr>
+            <w:fldChar w:fldCharType="separate"/>
+          </w:r>
+          <w:r>
+            <w:rPr>
+              <w:rFonts w:hint="default" w:ascii="Wingdings" w:hAnsi="Wingdings"/>
+            </w:rPr>
+            <w:t xml:space="preserve"> </w:t>
+          </w:r>
+          <w:r>
+            <w:rPr>
+              <w:rFonts w:hint="eastAsia"/>
+              <w:lang w:val="en-US" w:eastAsia="ja-JP"/>
+            </w:rPr>
+            <w:t>Intro</w:t>
           </w:r>
           <w:r>
             <w:tab/>
@@ -1079,18 +1482,210 @@
             <w:fldChar w:fldCharType="begin"/>
           </w:r>
           <w:r>
-            <w:instrText xml:space="preserve"> PAGEREF _Toc12517047 \h </w:instrText>
+            <w:instrText xml:space="preserve"> PAGEREF _Toc21662 \h </w:instrText>
           </w:r>
           <w:r>
             <w:fldChar w:fldCharType="separate"/>
           </w:r>
           <w:r>
-            <w:t>3</w:t>
+            <w:t>12</w:t>
           </w:r>
           <w:r>
             <w:fldChar w:fldCharType="end"/>
           </w:r>
           <w:r>
+            <w:rPr>
+              <w:bCs/>
+            </w:rPr>
+            <w:fldChar w:fldCharType="end"/>
+          </w:r>
+        </w:p>
+        <w:p>
+          <w:pPr>
+            <w:pStyle w:val="14"/>
+            <w:tabs>
+              <w:tab w:val="right" w:leader="dot" w:pos="9026"/>
+            </w:tabs>
+          </w:pPr>
+          <w:r>
+            <w:rPr>
+              <w:bCs/>
+            </w:rPr>
+            <w:fldChar w:fldCharType="begin"/>
+          </w:r>
+          <w:r>
+            <w:rPr>
+              <w:bCs/>
+            </w:rPr>
+            <w:instrText xml:space="preserve"> HYPERLINK \l _Toc20304 </w:instrText>
+          </w:r>
+          <w:r>
+            <w:rPr>
+              <w:bCs/>
+            </w:rPr>
+            <w:fldChar w:fldCharType="separate"/>
+          </w:r>
+          <w:r>
+            <w:rPr>
+              <w:rFonts w:hint="default" w:ascii="Wingdings" w:hAnsi="Wingdings"/>
+            </w:rPr>
+            <w:t xml:space="preserve"> </w:t>
+          </w:r>
+          <w:r>
+            <w:rPr>
+              <w:rFonts w:hint="eastAsia"/>
+              <w:lang w:val="en-US" w:eastAsia="ja-JP"/>
+            </w:rPr>
+            <w:t>Plan</w:t>
+          </w:r>
+          <w:r>
+            <w:tab/>
+          </w:r>
+          <w:r>
+            <w:fldChar w:fldCharType="begin"/>
+          </w:r>
+          <w:r>
+            <w:instrText xml:space="preserve"> PAGEREF _Toc20304 \h </w:instrText>
+          </w:r>
+          <w:r>
+            <w:fldChar w:fldCharType="separate"/>
+          </w:r>
+          <w:r>
+            <w:t>12</w:t>
+          </w:r>
+          <w:r>
+            <w:fldChar w:fldCharType="end"/>
+          </w:r>
+          <w:r>
+            <w:rPr>
+              <w:bCs/>
+            </w:rPr>
+            <w:fldChar w:fldCharType="end"/>
+          </w:r>
+        </w:p>
+        <w:p>
+          <w:pPr>
+            <w:pStyle w:val="14"/>
+            <w:tabs>
+              <w:tab w:val="right" w:leader="dot" w:pos="9026"/>
+            </w:tabs>
+          </w:pPr>
+          <w:r>
+            <w:rPr>
+              <w:bCs/>
+            </w:rPr>
+            <w:fldChar w:fldCharType="begin"/>
+          </w:r>
+          <w:r>
+            <w:rPr>
+              <w:bCs/>
+            </w:rPr>
+            <w:instrText xml:space="preserve"> HYPERLINK \l _Toc2891 </w:instrText>
+          </w:r>
+          <w:r>
+            <w:rPr>
+              <w:bCs/>
+            </w:rPr>
+            <w:fldChar w:fldCharType="separate"/>
+          </w:r>
+          <w:r>
+            <w:rPr>
+              <w:rFonts w:hint="default" w:ascii="Wingdings" w:hAnsi="Wingdings"/>
+            </w:rPr>
+            <w:t xml:space="preserve"> </w:t>
+          </w:r>
+          <w:r>
+            <w:rPr>
+              <w:rFonts w:hint="eastAsia"/>
+              <w:lang w:val="en-US" w:eastAsia="ja-JP"/>
+            </w:rPr>
+            <w:t>Strategy and feature and tech</w:t>
+          </w:r>
+          <w:r>
+            <w:tab/>
+          </w:r>
+          <w:r>
+            <w:fldChar w:fldCharType="begin"/>
+          </w:r>
+          <w:r>
+            <w:instrText xml:space="preserve"> PAGEREF _Toc2891 \h </w:instrText>
+          </w:r>
+          <w:r>
+            <w:fldChar w:fldCharType="separate"/>
+          </w:r>
+          <w:r>
+            <w:t>13</w:t>
+          </w:r>
+          <w:r>
+            <w:fldChar w:fldCharType="end"/>
+          </w:r>
+          <w:r>
+            <w:rPr>
+              <w:bCs/>
+            </w:rPr>
+            <w:fldChar w:fldCharType="end"/>
+          </w:r>
+        </w:p>
+        <w:p>
+          <w:pPr>
+            <w:pStyle w:val="14"/>
+            <w:tabs>
+              <w:tab w:val="right" w:leader="dot" w:pos="9026"/>
+            </w:tabs>
+          </w:pPr>
+          <w:r>
+            <w:rPr>
+              <w:bCs/>
+            </w:rPr>
+            <w:fldChar w:fldCharType="begin"/>
+          </w:r>
+          <w:r>
+            <w:rPr>
+              <w:bCs/>
+            </w:rPr>
+            <w:instrText xml:space="preserve"> HYPERLINK \l _Toc30355 </w:instrText>
+          </w:r>
+          <w:r>
+            <w:rPr>
+              <w:bCs/>
+            </w:rPr>
+            <w:fldChar w:fldCharType="separate"/>
+          </w:r>
+          <w:r>
+            <w:rPr>
+              <w:rFonts w:hint="default" w:ascii="Wingdings" w:hAnsi="Wingdings"/>
+            </w:rPr>
+            <w:t xml:space="preserve"> </w:t>
+          </w:r>
+          <w:r>
+            <w:rPr>
+              <w:rFonts w:hint="eastAsia"/>
+              <w:lang w:val="en-US" w:eastAsia="ja-JP"/>
+            </w:rPr>
+            <w:t>Hosted Website SS</w:t>
+          </w:r>
+          <w:r>
+            <w:tab/>
+          </w:r>
+          <w:r>
+            <w:fldChar w:fldCharType="begin"/>
+          </w:r>
+          <w:r>
+            <w:instrText xml:space="preserve"> PAGEREF _Toc30355 \h </w:instrText>
+          </w:r>
+          <w:r>
+            <w:fldChar w:fldCharType="separate"/>
+          </w:r>
+          <w:r>
+            <w:t>13</w:t>
+          </w:r>
+          <w:r>
+            <w:fldChar w:fldCharType="end"/>
+          </w:r>
+          <w:r>
+            <w:rPr>
+              <w:bCs/>
+            </w:rPr>
             <w:fldChar w:fldCharType="end"/>
           </w:r>
         </w:p>
@@ -1098,72 +1693,910 @@
           <w:pPr>
             <w:pStyle w:val="13"/>
             <w:tabs>
-              <w:tab w:val="left" w:pos="440"/>
-              <w:tab w:val="right" w:leader="dot" w:pos="9016"/>
+              <w:tab w:val="right" w:leader="dot" w:pos="9026"/>
             </w:tabs>
-            <w:rPr>
-              <w:rFonts w:asciiTheme="minorHAnsi" w:hAnsiTheme="minorHAnsi" w:eastAsiaTheme="minorEastAsia"/>
-              <w:sz w:val="22"/>
-              <w:lang w:val="en-US"/>
-            </w:rPr>
           </w:pPr>
           <w:r>
+            <w:rPr>
+              <w:bCs/>
+            </w:rPr>
             <w:fldChar w:fldCharType="begin"/>
           </w:r>
           <w:r>
-            <w:instrText xml:space="preserve"> HYPERLINK \l "_Toc12517048" </w:instrText>
-          </w:r>
-          <w:r>
+            <w:rPr>
+              <w:bCs/>
+            </w:rPr>
+            <w:instrText xml:space="preserve"> HYPERLINK \l _Toc11455 </w:instrText>
+          </w:r>
+          <w:r>
+            <w:rPr>
+              <w:bCs/>
+            </w:rPr>
             <w:fldChar w:fldCharType="separate"/>
           </w:r>
           <w:r>
             <w:rPr>
-              <w:rStyle w:val="10"/>
-              <w:rFonts w:ascii="Arial" w:hAnsi="Arial" w:cs="Arial"/>
-            </w:rPr>
-            <w:t>3.</w:t>
-          </w:r>
-          <w:r>
-            <w:rPr>
-              <w:rFonts w:asciiTheme="minorHAnsi" w:hAnsiTheme="minorHAnsi" w:eastAsiaTheme="minorEastAsia"/>
-              <w:sz w:val="22"/>
-              <w:lang w:val="en-US"/>
-            </w:rPr>
+              <w:rFonts w:hint="default"/>
+            </w:rPr>
+            <w:t xml:space="preserve">3. </w:t>
+          </w:r>
+          <w:r>
+            <w:rPr>
+              <w:rFonts w:hint="eastAsia" w:ascii="Arial" w:hAnsi="Arial" w:eastAsia="MS Mincho" w:cs="Arial"/>
+              <w:lang w:val="en-US" w:eastAsia="ja-JP"/>
+            </w:rPr>
+            <w:t>Website Testing</w:t>
+          </w:r>
+          <w:r>
             <w:tab/>
           </w:r>
           <w:r>
-            <w:rPr>
-              <w:rStyle w:val="10"/>
-              <w:rFonts w:ascii="Arial" w:hAnsi="Arial" w:cs="Arial"/>
-            </w:rPr>
-            <w:t>SEO Strategy</w:t>
-          </w:r>
-          <w:r>
-            <w:tab/>
-          </w:r>
-          <w:r>
             <w:fldChar w:fldCharType="begin"/>
           </w:r>
           <w:r>
-            <w:instrText xml:space="preserve"> PAGEREF _Toc12517048 \h </w:instrText>
+            <w:instrText xml:space="preserve"> PAGEREF _Toc11455 \h </w:instrText>
           </w:r>
           <w:r>
             <w:fldChar w:fldCharType="separate"/>
           </w:r>
           <w:r>
-            <w:t>3</w:t>
+            <w:t>13</w:t>
           </w:r>
           <w:r>
             <w:fldChar w:fldCharType="end"/>
           </w:r>
           <w:r>
+            <w:rPr>
+              <w:bCs/>
+            </w:rPr>
             <w:fldChar w:fldCharType="end"/>
           </w:r>
         </w:p>
         <w:p>
-          <w:r>
-            <w:rPr>
+          <w:pPr>
+            <w:pStyle w:val="14"/>
+            <w:tabs>
+              <w:tab w:val="right" w:leader="dot" w:pos="9026"/>
+            </w:tabs>
+          </w:pPr>
+          <w:r>
+            <w:rPr>
+              <w:bCs/>
+            </w:rPr>
+            <w:fldChar w:fldCharType="begin"/>
+          </w:r>
+          <w:r>
+            <w:rPr>
+              <w:bCs/>
+            </w:rPr>
+            <w:instrText xml:space="preserve"> HYPERLINK \l _Toc24867 </w:instrText>
+          </w:r>
+          <w:r>
+            <w:rPr>
+              <w:bCs/>
+            </w:rPr>
+            <w:fldChar w:fldCharType="separate"/>
+          </w:r>
+          <w:r>
+            <w:rPr>
+              <w:rFonts w:hint="default" w:ascii="Wingdings" w:hAnsi="Wingdings"/>
+            </w:rPr>
+            <w:t xml:space="preserve"> </w:t>
+          </w:r>
+          <w:r>
+            <w:rPr>
+              <w:rFonts w:hint="eastAsia"/>
+              <w:lang w:val="en-US" w:eastAsia="ja-JP"/>
+            </w:rPr>
+            <w:t>Intro</w:t>
+          </w:r>
+          <w:r>
+            <w:tab/>
+          </w:r>
+          <w:r>
+            <w:fldChar w:fldCharType="begin"/>
+          </w:r>
+          <w:r>
+            <w:instrText xml:space="preserve"> PAGEREF _Toc24867 \h </w:instrText>
+          </w:r>
+          <w:r>
+            <w:fldChar w:fldCharType="separate"/>
+          </w:r>
+          <w:r>
+            <w:t>13</w:t>
+          </w:r>
+          <w:r>
+            <w:fldChar w:fldCharType="end"/>
+          </w:r>
+          <w:r>
+            <w:rPr>
+              <w:bCs/>
+            </w:rPr>
+            <w:fldChar w:fldCharType="end"/>
+          </w:r>
+        </w:p>
+        <w:p>
+          <w:pPr>
+            <w:pStyle w:val="14"/>
+            <w:tabs>
+              <w:tab w:val="right" w:leader="dot" w:pos="9026"/>
+            </w:tabs>
+          </w:pPr>
+          <w:r>
+            <w:rPr>
+              <w:bCs/>
+            </w:rPr>
+            <w:fldChar w:fldCharType="begin"/>
+          </w:r>
+          <w:r>
+            <w:rPr>
+              <w:bCs/>
+            </w:rPr>
+            <w:instrText xml:space="preserve"> HYPERLINK \l _Toc17009 </w:instrText>
+          </w:r>
+          <w:r>
+            <w:rPr>
+              <w:bCs/>
+            </w:rPr>
+            <w:fldChar w:fldCharType="separate"/>
+          </w:r>
+          <w:r>
+            <w:rPr>
+              <w:rFonts w:hint="default" w:ascii="Wingdings" w:hAnsi="Wingdings"/>
+            </w:rPr>
+            <w:t xml:space="preserve"> </w:t>
+          </w:r>
+          <w:r>
+            <w:rPr>
+              <w:rFonts w:hint="eastAsia"/>
+              <w:lang w:val="en-US" w:eastAsia="ja-JP"/>
+            </w:rPr>
+            <w:t>Different kinds of testing and libraries</w:t>
+          </w:r>
+          <w:r>
+            <w:tab/>
+          </w:r>
+          <w:r>
+            <w:fldChar w:fldCharType="begin"/>
+          </w:r>
+          <w:r>
+            <w:instrText xml:space="preserve"> PAGEREF _Toc17009 \h </w:instrText>
+          </w:r>
+          <w:r>
+            <w:fldChar w:fldCharType="separate"/>
+          </w:r>
+          <w:r>
+            <w:t>13</w:t>
+          </w:r>
+          <w:r>
+            <w:fldChar w:fldCharType="end"/>
+          </w:r>
+          <w:r>
+            <w:rPr>
+              <w:bCs/>
+            </w:rPr>
+            <w:fldChar w:fldCharType="end"/>
+          </w:r>
+        </w:p>
+        <w:p>
+          <w:pPr>
+            <w:pStyle w:val="14"/>
+            <w:tabs>
+              <w:tab w:val="right" w:leader="dot" w:pos="9026"/>
+            </w:tabs>
+          </w:pPr>
+          <w:r>
+            <w:rPr>
+              <w:bCs/>
+            </w:rPr>
+            <w:fldChar w:fldCharType="begin"/>
+          </w:r>
+          <w:r>
+            <w:rPr>
+              <w:bCs/>
+            </w:rPr>
+            <w:instrText xml:space="preserve"> HYPERLINK \l _Toc22918 </w:instrText>
+          </w:r>
+          <w:r>
+            <w:rPr>
+              <w:bCs/>
+            </w:rPr>
+            <w:fldChar w:fldCharType="separate"/>
+          </w:r>
+          <w:r>
+            <w:rPr>
+              <w:rFonts w:hint="default" w:ascii="Wingdings" w:hAnsi="Wingdings"/>
+            </w:rPr>
+            <w:t xml:space="preserve"> </w:t>
+          </w:r>
+          <w:r>
+            <w:rPr>
+              <w:rFonts w:hint="eastAsia"/>
+              <w:lang w:val="en-US" w:eastAsia="ja-JP"/>
+            </w:rPr>
+            <w:t>Write about Test cases</w:t>
+          </w:r>
+          <w:r>
+            <w:tab/>
+          </w:r>
+          <w:r>
+            <w:fldChar w:fldCharType="begin"/>
+          </w:r>
+          <w:r>
+            <w:instrText xml:space="preserve"> PAGEREF _Toc22918 \h </w:instrText>
+          </w:r>
+          <w:r>
+            <w:fldChar w:fldCharType="separate"/>
+          </w:r>
+          <w:r>
+            <w:t>13</w:t>
+          </w:r>
+          <w:r>
+            <w:fldChar w:fldCharType="end"/>
+          </w:r>
+          <w:r>
+            <w:rPr>
+              <w:bCs/>
+            </w:rPr>
+            <w:fldChar w:fldCharType="end"/>
+          </w:r>
+        </w:p>
+        <w:p>
+          <w:pPr>
+            <w:pStyle w:val="14"/>
+            <w:tabs>
+              <w:tab w:val="right" w:leader="dot" w:pos="9026"/>
+            </w:tabs>
+          </w:pPr>
+          <w:r>
+            <w:rPr>
+              <w:bCs/>
+            </w:rPr>
+            <w:fldChar w:fldCharType="begin"/>
+          </w:r>
+          <w:r>
+            <w:rPr>
+              <w:bCs/>
+            </w:rPr>
+            <w:instrText xml:space="preserve"> HYPERLINK \l _Toc32760 </w:instrText>
+          </w:r>
+          <w:r>
+            <w:rPr>
+              <w:bCs/>
+            </w:rPr>
+            <w:fldChar w:fldCharType="separate"/>
+          </w:r>
+          <w:r>
+            <w:rPr>
+              <w:rFonts w:hint="default" w:ascii="Wingdings" w:hAnsi="Wingdings"/>
+            </w:rPr>
+            <w:t xml:space="preserve"> </w:t>
+          </w:r>
+          <w:r>
+            <w:rPr>
+              <w:rFonts w:hint="eastAsia"/>
+              <w:lang w:val="en-US" w:eastAsia="ja-JP"/>
+            </w:rPr>
+            <w:t>Tabular Format</w:t>
+          </w:r>
+          <w:r>
+            <w:tab/>
+          </w:r>
+          <w:r>
+            <w:fldChar w:fldCharType="begin"/>
+          </w:r>
+          <w:r>
+            <w:instrText xml:space="preserve"> PAGEREF _Toc32760 \h </w:instrText>
+          </w:r>
+          <w:r>
+            <w:fldChar w:fldCharType="separate"/>
+          </w:r>
+          <w:r>
+            <w:t>13</w:t>
+          </w:r>
+          <w:r>
+            <w:fldChar w:fldCharType="end"/>
+          </w:r>
+          <w:r>
+            <w:rPr>
+              <w:bCs/>
+            </w:rPr>
+            <w:fldChar w:fldCharType="end"/>
+          </w:r>
+        </w:p>
+        <w:p>
+          <w:pPr>
+            <w:pStyle w:val="13"/>
+            <w:tabs>
+              <w:tab w:val="right" w:leader="dot" w:pos="9026"/>
+            </w:tabs>
+          </w:pPr>
+          <w:r>
+            <w:rPr>
+              <w:bCs/>
+            </w:rPr>
+            <w:fldChar w:fldCharType="begin"/>
+          </w:r>
+          <w:r>
+            <w:rPr>
+              <w:bCs/>
+            </w:rPr>
+            <w:instrText xml:space="preserve"> HYPERLINK \l _Toc13182 </w:instrText>
+          </w:r>
+          <w:r>
+            <w:rPr>
+              <w:bCs/>
+            </w:rPr>
+            <w:fldChar w:fldCharType="separate"/>
+          </w:r>
+          <w:r>
+            <w:rPr>
+              <w:rFonts w:hint="default"/>
+            </w:rPr>
+            <w:t xml:space="preserve">4. </w:t>
+          </w:r>
+          <w:r>
+            <w:rPr>
+              <w:rFonts w:hint="eastAsia" w:ascii="Arial" w:hAnsi="Arial" w:eastAsia="MS Mincho" w:cs="Arial"/>
+              <w:lang w:val="en-US" w:eastAsia="ja-JP"/>
+            </w:rPr>
+            <w:t>Design and Output</w:t>
+          </w:r>
+          <w:r>
+            <w:tab/>
+          </w:r>
+          <w:r>
+            <w:fldChar w:fldCharType="begin"/>
+          </w:r>
+          <w:r>
+            <w:instrText xml:space="preserve"> PAGEREF _Toc13182 \h </w:instrText>
+          </w:r>
+          <w:r>
+            <w:fldChar w:fldCharType="separate"/>
+          </w:r>
+          <w:r>
+            <w:t>13</w:t>
+          </w:r>
+          <w:r>
+            <w:fldChar w:fldCharType="end"/>
+          </w:r>
+          <w:r>
+            <w:rPr>
+              <w:bCs/>
+            </w:rPr>
+            <w:fldChar w:fldCharType="end"/>
+          </w:r>
+        </w:p>
+        <w:p>
+          <w:pPr>
+            <w:pStyle w:val="14"/>
+            <w:tabs>
+              <w:tab w:val="right" w:leader="dot" w:pos="9026"/>
+            </w:tabs>
+          </w:pPr>
+          <w:r>
+            <w:rPr>
+              <w:bCs/>
+            </w:rPr>
+            <w:fldChar w:fldCharType="begin"/>
+          </w:r>
+          <w:r>
+            <w:rPr>
+              <w:bCs/>
+            </w:rPr>
+            <w:instrText xml:space="preserve"> HYPERLINK \l _Toc9867 </w:instrText>
+          </w:r>
+          <w:r>
+            <w:rPr>
+              <w:bCs/>
+            </w:rPr>
+            <w:fldChar w:fldCharType="separate"/>
+          </w:r>
+          <w:r>
+            <w:rPr>
+              <w:rFonts w:hint="default" w:ascii="Wingdings" w:hAnsi="Wingdings"/>
+            </w:rPr>
+            <w:t xml:space="preserve"> </w:t>
+          </w:r>
+          <w:r>
+            <w:rPr>
+              <w:rFonts w:hint="eastAsia"/>
+              <w:lang w:val="en-US" w:eastAsia="ja-JP"/>
+            </w:rPr>
+            <w:t>Intro</w:t>
+          </w:r>
+          <w:r>
+            <w:tab/>
+          </w:r>
+          <w:r>
+            <w:fldChar w:fldCharType="begin"/>
+          </w:r>
+          <w:r>
+            <w:instrText xml:space="preserve"> PAGEREF _Toc9867 \h </w:instrText>
+          </w:r>
+          <w:r>
+            <w:fldChar w:fldCharType="separate"/>
+          </w:r>
+          <w:r>
+            <w:t>13</w:t>
+          </w:r>
+          <w:r>
+            <w:fldChar w:fldCharType="end"/>
+          </w:r>
+          <w:r>
+            <w:rPr>
+              <w:bCs/>
+            </w:rPr>
+            <w:fldChar w:fldCharType="end"/>
+          </w:r>
+        </w:p>
+        <w:p>
+          <w:pPr>
+            <w:pStyle w:val="13"/>
+            <w:tabs>
+              <w:tab w:val="right" w:leader="dot" w:pos="9026"/>
+            </w:tabs>
+          </w:pPr>
+          <w:r>
+            <w:rPr>
+              <w:bCs/>
+            </w:rPr>
+            <w:fldChar w:fldCharType="begin"/>
+          </w:r>
+          <w:r>
+            <w:rPr>
+              <w:bCs/>
+            </w:rPr>
+            <w:instrText xml:space="preserve"> HYPERLINK \l _Toc24054 </w:instrText>
+          </w:r>
+          <w:r>
+            <w:rPr>
+              <w:bCs/>
+            </w:rPr>
+            <w:fldChar w:fldCharType="separate"/>
+          </w:r>
+          <w:r>
+            <w:rPr>
+              <w:rFonts w:hint="default"/>
+            </w:rPr>
+            <w:t xml:space="preserve">5. </w:t>
+          </w:r>
+          <w:r>
+            <w:rPr>
+              <w:rFonts w:hint="eastAsia" w:ascii="Arial" w:hAnsi="Arial" w:eastAsia="MS Mincho" w:cs="Arial"/>
+              <w:lang w:val="en-US" w:eastAsia="ja-JP"/>
+            </w:rPr>
+            <w:t>Quality Assurance</w:t>
+          </w:r>
+          <w:r>
+            <w:tab/>
+          </w:r>
+          <w:r>
+            <w:fldChar w:fldCharType="begin"/>
+          </w:r>
+          <w:r>
+            <w:instrText xml:space="preserve"> PAGEREF _Toc24054 \h </w:instrText>
+          </w:r>
+          <w:r>
+            <w:fldChar w:fldCharType="separate"/>
+          </w:r>
+          <w:r>
+            <w:t>13</w:t>
+          </w:r>
+          <w:r>
+            <w:fldChar w:fldCharType="end"/>
+          </w:r>
+          <w:r>
+            <w:rPr>
+              <w:bCs/>
+            </w:rPr>
+            <w:fldChar w:fldCharType="end"/>
+          </w:r>
+        </w:p>
+        <w:p>
+          <w:pPr>
+            <w:pStyle w:val="14"/>
+            <w:tabs>
+              <w:tab w:val="right" w:leader="dot" w:pos="9026"/>
+            </w:tabs>
+          </w:pPr>
+          <w:r>
+            <w:rPr>
+              <w:bCs/>
+            </w:rPr>
+            <w:fldChar w:fldCharType="begin"/>
+          </w:r>
+          <w:r>
+            <w:rPr>
+              <w:bCs/>
+            </w:rPr>
+            <w:instrText xml:space="preserve"> HYPERLINK \l _Toc6577 </w:instrText>
+          </w:r>
+          <w:r>
+            <w:rPr>
+              <w:bCs/>
+            </w:rPr>
+            <w:fldChar w:fldCharType="separate"/>
+          </w:r>
+          <w:r>
+            <w:rPr>
+              <w:rFonts w:hint="default" w:ascii="Wingdings" w:hAnsi="Wingdings"/>
+            </w:rPr>
+            <w:t xml:space="preserve"> </w:t>
+          </w:r>
+          <w:r>
+            <w:rPr>
+              <w:rFonts w:hint="eastAsia"/>
+              <w:lang w:val="en-US" w:eastAsia="ja-JP"/>
+            </w:rPr>
+            <w:t>Intro</w:t>
+          </w:r>
+          <w:r>
+            <w:tab/>
+          </w:r>
+          <w:r>
+            <w:fldChar w:fldCharType="begin"/>
+          </w:r>
+          <w:r>
+            <w:instrText xml:space="preserve"> PAGEREF _Toc6577 \h </w:instrText>
+          </w:r>
+          <w:r>
+            <w:fldChar w:fldCharType="separate"/>
+          </w:r>
+          <w:r>
+            <w:t>13</w:t>
+          </w:r>
+          <w:r>
+            <w:fldChar w:fldCharType="end"/>
+          </w:r>
+          <w:r>
+            <w:rPr>
+              <w:bCs/>
+            </w:rPr>
+            <w:fldChar w:fldCharType="end"/>
+          </w:r>
+        </w:p>
+        <w:p>
+          <w:pPr>
+            <w:pStyle w:val="13"/>
+            <w:tabs>
+              <w:tab w:val="right" w:leader="dot" w:pos="9026"/>
+            </w:tabs>
+          </w:pPr>
+          <w:r>
+            <w:rPr>
+              <w:bCs/>
+            </w:rPr>
+            <w:fldChar w:fldCharType="begin"/>
+          </w:r>
+          <w:r>
+            <w:rPr>
+              <w:bCs/>
+            </w:rPr>
+            <w:instrText xml:space="preserve"> HYPERLINK \l _Toc17785 </w:instrText>
+          </w:r>
+          <w:r>
+            <w:rPr>
+              <w:bCs/>
+            </w:rPr>
+            <w:fldChar w:fldCharType="separate"/>
+          </w:r>
+          <w:r>
+            <w:rPr>
+              <w:rFonts w:hint="default"/>
+            </w:rPr>
+            <w:t xml:space="preserve">6. </w:t>
+          </w:r>
+          <w:r>
+            <w:rPr>
+              <w:rFonts w:hint="eastAsia" w:ascii="Arial" w:hAnsi="Arial" w:eastAsia="MS Mincho" w:cs="Arial"/>
+              <w:lang w:val="en-US" w:eastAsia="ja-JP"/>
+            </w:rPr>
+            <w:t>Technical Challenges</w:t>
+          </w:r>
+          <w:r>
+            <w:tab/>
+          </w:r>
+          <w:r>
+            <w:fldChar w:fldCharType="begin"/>
+          </w:r>
+          <w:r>
+            <w:instrText xml:space="preserve"> PAGEREF _Toc17785 \h </w:instrText>
+          </w:r>
+          <w:r>
+            <w:fldChar w:fldCharType="separate"/>
+          </w:r>
+          <w:r>
+            <w:t>13</w:t>
+          </w:r>
+          <w:r>
+            <w:fldChar w:fldCharType="end"/>
+          </w:r>
+          <w:r>
+            <w:rPr>
+              <w:bCs/>
+            </w:rPr>
+            <w:fldChar w:fldCharType="end"/>
+          </w:r>
+        </w:p>
+        <w:p>
+          <w:pPr>
+            <w:pStyle w:val="14"/>
+            <w:tabs>
+              <w:tab w:val="right" w:leader="dot" w:pos="9026"/>
+            </w:tabs>
+          </w:pPr>
+          <w:r>
+            <w:rPr>
+              <w:bCs/>
+            </w:rPr>
+            <w:fldChar w:fldCharType="begin"/>
+          </w:r>
+          <w:r>
+            <w:rPr>
+              <w:bCs/>
+            </w:rPr>
+            <w:instrText xml:space="preserve"> HYPERLINK \l _Toc22114 </w:instrText>
+          </w:r>
+          <w:r>
+            <w:rPr>
+              <w:bCs/>
+            </w:rPr>
+            <w:fldChar w:fldCharType="separate"/>
+          </w:r>
+          <w:r>
+            <w:rPr>
+              <w:rFonts w:hint="default" w:ascii="Wingdings" w:hAnsi="Wingdings"/>
+            </w:rPr>
+            <w:t xml:space="preserve"> </w:t>
+          </w:r>
+          <w:r>
+            <w:rPr>
+              <w:rFonts w:hint="eastAsia"/>
+              <w:lang w:val="en-US" w:eastAsia="ja-JP"/>
+            </w:rPr>
+            <w:t>Intro</w:t>
+          </w:r>
+          <w:r>
+            <w:tab/>
+          </w:r>
+          <w:r>
+            <w:fldChar w:fldCharType="begin"/>
+          </w:r>
+          <w:r>
+            <w:instrText xml:space="preserve"> PAGEREF _Toc22114 \h </w:instrText>
+          </w:r>
+          <w:r>
+            <w:fldChar w:fldCharType="separate"/>
+          </w:r>
+          <w:r>
+            <w:t>13</w:t>
+          </w:r>
+          <w:r>
+            <w:fldChar w:fldCharType="end"/>
+          </w:r>
+          <w:r>
+            <w:rPr>
+              <w:bCs/>
+            </w:rPr>
+            <w:fldChar w:fldCharType="end"/>
+          </w:r>
+        </w:p>
+        <w:p>
+          <w:pPr>
+            <w:pStyle w:val="13"/>
+            <w:tabs>
+              <w:tab w:val="right" w:leader="dot" w:pos="9026"/>
+            </w:tabs>
+          </w:pPr>
+          <w:r>
+            <w:rPr>
+              <w:bCs/>
+            </w:rPr>
+            <w:fldChar w:fldCharType="begin"/>
+          </w:r>
+          <w:r>
+            <w:rPr>
+              <w:bCs/>
+            </w:rPr>
+            <w:instrText xml:space="preserve"> HYPERLINK \l _Toc4952 </w:instrText>
+          </w:r>
+          <w:r>
+            <w:rPr>
+              <w:bCs/>
+            </w:rPr>
+            <w:fldChar w:fldCharType="separate"/>
+          </w:r>
+          <w:r>
+            <w:rPr>
+              <w:rFonts w:hint="default"/>
+            </w:rPr>
+            <w:t xml:space="preserve">7. </w:t>
+          </w:r>
+          <w:r>
+            <w:rPr>
+              <w:rFonts w:hint="eastAsia" w:ascii="Arial" w:hAnsi="Arial" w:eastAsia="MS Mincho" w:cs="Arial"/>
+              <w:lang w:val="en-US" w:eastAsia="ja-JP"/>
+            </w:rPr>
+            <w:t>Test Reviews</w:t>
+          </w:r>
+          <w:r>
+            <w:tab/>
+          </w:r>
+          <w:r>
+            <w:fldChar w:fldCharType="begin"/>
+          </w:r>
+          <w:r>
+            <w:instrText xml:space="preserve"> PAGEREF _Toc4952 \h </w:instrText>
+          </w:r>
+          <w:r>
+            <w:fldChar w:fldCharType="separate"/>
+          </w:r>
+          <w:r>
+            <w:t>13</w:t>
+          </w:r>
+          <w:r>
+            <w:fldChar w:fldCharType="end"/>
+          </w:r>
+          <w:r>
+            <w:rPr>
+              <w:bCs/>
+            </w:rPr>
+            <w:fldChar w:fldCharType="end"/>
+          </w:r>
+        </w:p>
+        <w:p>
+          <w:pPr>
+            <w:pStyle w:val="14"/>
+            <w:tabs>
+              <w:tab w:val="right" w:leader="dot" w:pos="9026"/>
+            </w:tabs>
+          </w:pPr>
+          <w:r>
+            <w:rPr>
+              <w:bCs/>
+            </w:rPr>
+            <w:fldChar w:fldCharType="begin"/>
+          </w:r>
+          <w:r>
+            <w:rPr>
+              <w:bCs/>
+            </w:rPr>
+            <w:instrText xml:space="preserve"> HYPERLINK \l _Toc18458 </w:instrText>
+          </w:r>
+          <w:r>
+            <w:rPr>
+              <w:bCs/>
+            </w:rPr>
+            <w:fldChar w:fldCharType="separate"/>
+          </w:r>
+          <w:r>
+            <w:rPr>
+              <w:rFonts w:hint="default" w:ascii="Wingdings" w:hAnsi="Wingdings"/>
+            </w:rPr>
+            <w:t xml:space="preserve"> </w:t>
+          </w:r>
+          <w:r>
+            <w:rPr>
+              <w:rFonts w:hint="eastAsia"/>
+              <w:lang w:val="en-US" w:eastAsia="ja-JP"/>
+            </w:rPr>
+            <w:t>Intro</w:t>
+          </w:r>
+          <w:r>
+            <w:tab/>
+          </w:r>
+          <w:r>
+            <w:fldChar w:fldCharType="begin"/>
+          </w:r>
+          <w:r>
+            <w:instrText xml:space="preserve"> PAGEREF _Toc18458 \h </w:instrText>
+          </w:r>
+          <w:r>
+            <w:fldChar w:fldCharType="separate"/>
+          </w:r>
+          <w:r>
+            <w:t>13</w:t>
+          </w:r>
+          <w:r>
+            <w:fldChar w:fldCharType="end"/>
+          </w:r>
+          <w:r>
+            <w:rPr>
+              <w:bCs/>
+            </w:rPr>
+            <w:fldChar w:fldCharType="end"/>
+          </w:r>
+        </w:p>
+        <w:p>
+          <w:pPr>
+            <w:pStyle w:val="13"/>
+            <w:tabs>
+              <w:tab w:val="right" w:leader="dot" w:pos="9026"/>
+            </w:tabs>
+          </w:pPr>
+          <w:r>
+            <w:rPr>
+              <w:bCs/>
+            </w:rPr>
+            <w:fldChar w:fldCharType="begin"/>
+          </w:r>
+          <w:r>
+            <w:rPr>
+              <w:bCs/>
+            </w:rPr>
+            <w:instrText xml:space="preserve"> HYPERLINK \l _Toc30426 </w:instrText>
+          </w:r>
+          <w:r>
+            <w:rPr>
+              <w:bCs/>
+            </w:rPr>
+            <w:fldChar w:fldCharType="separate"/>
+          </w:r>
+          <w:r>
+            <w:rPr>
+              <w:rFonts w:hint="default"/>
+            </w:rPr>
+            <w:t xml:space="preserve">8. </w:t>
+          </w:r>
+          <w:r>
+            <w:rPr>
+              <w:rFonts w:hint="eastAsia" w:ascii="Arial" w:hAnsi="Arial" w:eastAsia="MS Mincho" w:cs="Arial"/>
+              <w:lang w:val="en-US" w:eastAsia="ja-JP"/>
+            </w:rPr>
+            <w:t>Bibliography</w:t>
+          </w:r>
+          <w:r>
+            <w:tab/>
+          </w:r>
+          <w:r>
+            <w:fldChar w:fldCharType="begin"/>
+          </w:r>
+          <w:r>
+            <w:instrText xml:space="preserve"> PAGEREF _Toc30426 \h </w:instrText>
+          </w:r>
+          <w:r>
+            <w:fldChar w:fldCharType="separate"/>
+          </w:r>
+          <w:r>
+            <w:t>13</w:t>
+          </w:r>
+          <w:r>
+            <w:fldChar w:fldCharType="end"/>
+          </w:r>
+          <w:r>
+            <w:rPr>
+              <w:bCs/>
+            </w:rPr>
+            <w:fldChar w:fldCharType="end"/>
+          </w:r>
+        </w:p>
+        <w:p>
+          <w:pPr>
+            <w:rPr>
+              <w:rFonts w:ascii="Open Sans" w:hAnsi="Open Sans" w:eastAsia="Arial" w:cs="Open Sans"/>
               <w:b/>
+              <w:color w:val="1F497D" w:themeColor="text2"/>
+              <w:sz w:val="28"/>
+              <w:szCs w:val="28"/>
+              <w14:textFill>
+                <w14:solidFill>
+                  <w14:schemeClr w14:val="tx2"/>
+                </w14:solidFill>
+              </w14:textFill>
+            </w:rPr>
+            <w:sectPr>
+              <w:headerReference r:id="rId5" w:type="first"/>
+              <w:footerReference r:id="rId6" w:type="first"/>
+              <w:pgSz w:w="11906" w:h="16838"/>
+              <w:pgMar w:top="1440" w:right="1440" w:bottom="1080" w:left="1440" w:header="708" w:footer="708" w:gutter="0"/>
+              <w:cols w:space="708" w:num="1"/>
+              <w:titlePg/>
+              <w:docGrid w:linePitch="360" w:charSpace="0"/>
+            </w:sectPr>
+          </w:pPr>
+          <w:r>
+            <w:rPr>
               <w:bCs/>
             </w:rPr>
             <w:fldChar w:fldCharType="end"/>
@@ -1171,373 +2604,6 @@
         </w:p>
       </w:sdtContent>
     </w:sdt>
-    <w:p>
-      <w:pPr>
-        <w:spacing w:line="240" w:lineRule="auto"/>
-        <w:rPr>
-          <w:rFonts w:ascii="Open Sans" w:hAnsi="Open Sans" w:eastAsia="Arial" w:cs="Open Sans"/>
-          <w:b/>
-          <w:color w:val="1F497D" w:themeColor="text2"/>
-          <w:sz w:val="28"/>
-          <w:szCs w:val="28"/>
-          <w14:textFill>
-            <w14:solidFill>
-              <w14:schemeClr w14:val="tx2"/>
-            </w14:solidFill>
-          </w14:textFill>
-        </w:rPr>
-      </w:pPr>
-    </w:p>
-    <w:p>
-      <w:pPr>
-        <w:spacing w:line="240" w:lineRule="auto"/>
-        <w:rPr>
-          <w:rFonts w:ascii="Open Sans" w:hAnsi="Open Sans" w:eastAsia="Arial" w:cs="Open Sans"/>
-          <w:b/>
-          <w:color w:val="1F497D" w:themeColor="text2"/>
-          <w:sz w:val="28"/>
-          <w:szCs w:val="28"/>
-          <w14:textFill>
-            <w14:solidFill>
-              <w14:schemeClr w14:val="tx2"/>
-            </w14:solidFill>
-          </w14:textFill>
-        </w:rPr>
-      </w:pPr>
-    </w:p>
-    <w:p>
-      <w:pPr>
-        <w:spacing w:line="240" w:lineRule="auto"/>
-        <w:rPr>
-          <w:rFonts w:ascii="Open Sans" w:hAnsi="Open Sans" w:eastAsia="Arial" w:cs="Open Sans"/>
-          <w:b/>
-          <w:color w:val="1F497D" w:themeColor="text2"/>
-          <w:sz w:val="28"/>
-          <w:szCs w:val="28"/>
-          <w14:textFill>
-            <w14:solidFill>
-              <w14:schemeClr w14:val="tx2"/>
-            </w14:solidFill>
-          </w14:textFill>
-        </w:rPr>
-      </w:pPr>
-    </w:p>
-    <w:p>
-      <w:pPr>
-        <w:spacing w:line="240" w:lineRule="auto"/>
-        <w:jc w:val="center"/>
-        <w:rPr>
-          <w:rFonts w:ascii="Open Sans" w:hAnsi="Open Sans" w:eastAsia="Arial" w:cs="Open Sans"/>
-          <w:b/>
-          <w:color w:val="1F497D" w:themeColor="text2"/>
-          <w:sz w:val="28"/>
-          <w:szCs w:val="28"/>
-          <w14:textFill>
-            <w14:solidFill>
-              <w14:schemeClr w14:val="tx2"/>
-            </w14:solidFill>
-          </w14:textFill>
-        </w:rPr>
-      </w:pPr>
-    </w:p>
-    <w:p>
-      <w:pPr>
-        <w:spacing w:line="240" w:lineRule="auto"/>
-        <w:rPr>
-          <w:rFonts w:ascii="Open Sans" w:hAnsi="Open Sans" w:eastAsia="Arial" w:cs="Open Sans"/>
-          <w:b/>
-          <w:color w:val="1F497D" w:themeColor="text2"/>
-          <w:sz w:val="28"/>
-          <w:szCs w:val="28"/>
-          <w14:textFill>
-            <w14:solidFill>
-              <w14:schemeClr w14:val="tx2"/>
-            </w14:solidFill>
-          </w14:textFill>
-        </w:rPr>
-      </w:pPr>
-    </w:p>
-    <w:p>
-      <w:pPr>
-        <w:spacing w:line="240" w:lineRule="auto"/>
-        <w:rPr>
-          <w:rFonts w:ascii="Open Sans" w:hAnsi="Open Sans" w:eastAsia="Arial" w:cs="Open Sans"/>
-          <w:b/>
-          <w:color w:val="1F497D" w:themeColor="text2"/>
-          <w:sz w:val="28"/>
-          <w:szCs w:val="28"/>
-          <w14:textFill>
-            <w14:solidFill>
-              <w14:schemeClr w14:val="tx2"/>
-            </w14:solidFill>
-          </w14:textFill>
-        </w:rPr>
-      </w:pPr>
-    </w:p>
-    <w:p>
-      <w:pPr>
-        <w:spacing w:line="240" w:lineRule="auto"/>
-        <w:rPr>
-          <w:rFonts w:ascii="Open Sans" w:hAnsi="Open Sans" w:eastAsia="Arial" w:cs="Open Sans"/>
-          <w:b/>
-          <w:color w:val="1F497D" w:themeColor="text2"/>
-          <w:sz w:val="28"/>
-          <w:szCs w:val="28"/>
-          <w14:textFill>
-            <w14:solidFill>
-              <w14:schemeClr w14:val="tx2"/>
-            </w14:solidFill>
-          </w14:textFill>
-        </w:rPr>
-      </w:pPr>
-    </w:p>
-    <w:p>
-      <w:pPr>
-        <w:spacing w:line="240" w:lineRule="auto"/>
-        <w:rPr>
-          <w:rFonts w:ascii="Open Sans" w:hAnsi="Open Sans" w:eastAsia="Arial" w:cs="Open Sans"/>
-          <w:b/>
-          <w:color w:val="1F497D" w:themeColor="text2"/>
-          <w:sz w:val="28"/>
-          <w:szCs w:val="28"/>
-          <w14:textFill>
-            <w14:solidFill>
-              <w14:schemeClr w14:val="tx2"/>
-            </w14:solidFill>
-          </w14:textFill>
-        </w:rPr>
-      </w:pPr>
-    </w:p>
-    <w:p>
-      <w:pPr>
-        <w:spacing w:line="240" w:lineRule="auto"/>
-        <w:rPr>
-          <w:rFonts w:ascii="Open Sans" w:hAnsi="Open Sans" w:eastAsia="Arial" w:cs="Open Sans"/>
-          <w:b/>
-          <w:color w:val="1F497D" w:themeColor="text2"/>
-          <w:sz w:val="28"/>
-          <w:szCs w:val="28"/>
-          <w14:textFill>
-            <w14:solidFill>
-              <w14:schemeClr w14:val="tx2"/>
-            </w14:solidFill>
-          </w14:textFill>
-        </w:rPr>
-      </w:pPr>
-    </w:p>
-    <w:p>
-      <w:pPr>
-        <w:spacing w:line="240" w:lineRule="auto"/>
-        <w:rPr>
-          <w:rFonts w:ascii="Open Sans" w:hAnsi="Open Sans" w:eastAsia="Arial" w:cs="Open Sans"/>
-          <w:b/>
-          <w:color w:val="1F497D" w:themeColor="text2"/>
-          <w:sz w:val="28"/>
-          <w:szCs w:val="28"/>
-          <w14:textFill>
-            <w14:solidFill>
-              <w14:schemeClr w14:val="tx2"/>
-            </w14:solidFill>
-          </w14:textFill>
-        </w:rPr>
-      </w:pPr>
-    </w:p>
-    <w:p>
-      <w:pPr>
-        <w:spacing w:line="240" w:lineRule="auto"/>
-        <w:rPr>
-          <w:rFonts w:ascii="Open Sans" w:hAnsi="Open Sans" w:eastAsia="Arial" w:cs="Open Sans"/>
-          <w:b/>
-          <w:color w:val="1F497D" w:themeColor="text2"/>
-          <w:sz w:val="28"/>
-          <w:szCs w:val="28"/>
-          <w14:textFill>
-            <w14:solidFill>
-              <w14:schemeClr w14:val="tx2"/>
-            </w14:solidFill>
-          </w14:textFill>
-        </w:rPr>
-      </w:pPr>
-    </w:p>
-    <w:p>
-      <w:pPr>
-        <w:spacing w:line="240" w:lineRule="auto"/>
-        <w:rPr>
-          <w:rFonts w:ascii="Open Sans" w:hAnsi="Open Sans" w:eastAsia="Arial" w:cs="Open Sans"/>
-          <w:b/>
-          <w:color w:val="1F497D" w:themeColor="text2"/>
-          <w:sz w:val="28"/>
-          <w:szCs w:val="28"/>
-          <w14:textFill>
-            <w14:solidFill>
-              <w14:schemeClr w14:val="tx2"/>
-            </w14:solidFill>
-          </w14:textFill>
-        </w:rPr>
-      </w:pPr>
-    </w:p>
-    <w:p>
-      <w:pPr>
-        <w:spacing w:line="240" w:lineRule="auto"/>
-        <w:rPr>
-          <w:rFonts w:ascii="Open Sans" w:hAnsi="Open Sans" w:eastAsia="Arial" w:cs="Open Sans"/>
-          <w:b/>
-          <w:color w:val="1F497D" w:themeColor="text2"/>
-          <w:sz w:val="28"/>
-          <w:szCs w:val="28"/>
-          <w14:textFill>
-            <w14:solidFill>
-              <w14:schemeClr w14:val="tx2"/>
-            </w14:solidFill>
-          </w14:textFill>
-        </w:rPr>
-      </w:pPr>
-    </w:p>
-    <w:p>
-      <w:pPr>
-        <w:spacing w:line="240" w:lineRule="auto"/>
-        <w:rPr>
-          <w:rFonts w:ascii="Open Sans" w:hAnsi="Open Sans" w:eastAsia="Arial" w:cs="Open Sans"/>
-          <w:b/>
-          <w:color w:val="1F497D" w:themeColor="text2"/>
-          <w:sz w:val="28"/>
-          <w:szCs w:val="28"/>
-          <w14:textFill>
-            <w14:solidFill>
-              <w14:schemeClr w14:val="tx2"/>
-            </w14:solidFill>
-          </w14:textFill>
-        </w:rPr>
-      </w:pPr>
-    </w:p>
-    <w:p>
-      <w:pPr>
-        <w:spacing w:line="240" w:lineRule="auto"/>
-        <w:rPr>
-          <w:rFonts w:ascii="Open Sans" w:hAnsi="Open Sans" w:eastAsia="Arial" w:cs="Open Sans"/>
-          <w:b/>
-          <w:color w:val="1F497D" w:themeColor="text2"/>
-          <w:sz w:val="28"/>
-          <w:szCs w:val="28"/>
-          <w14:textFill>
-            <w14:solidFill>
-              <w14:schemeClr w14:val="tx2"/>
-            </w14:solidFill>
-          </w14:textFill>
-        </w:rPr>
-      </w:pPr>
-    </w:p>
-    <w:p>
-      <w:pPr>
-        <w:spacing w:line="240" w:lineRule="auto"/>
-        <w:rPr>
-          <w:rFonts w:ascii="Open Sans" w:hAnsi="Open Sans" w:eastAsia="Arial" w:cs="Open Sans"/>
-          <w:b/>
-          <w:color w:val="1F497D" w:themeColor="text2"/>
-          <w:sz w:val="28"/>
-          <w:szCs w:val="28"/>
-          <w14:textFill>
-            <w14:solidFill>
-              <w14:schemeClr w14:val="tx2"/>
-            </w14:solidFill>
-          </w14:textFill>
-        </w:rPr>
-      </w:pPr>
-    </w:p>
-    <w:p>
-      <w:pPr>
-        <w:spacing w:line="240" w:lineRule="auto"/>
-        <w:rPr>
-          <w:rFonts w:ascii="Open Sans" w:hAnsi="Open Sans" w:eastAsia="Arial" w:cs="Open Sans"/>
-          <w:b/>
-          <w:color w:val="1F497D" w:themeColor="text2"/>
-          <w:sz w:val="28"/>
-          <w:szCs w:val="28"/>
-          <w14:textFill>
-            <w14:solidFill>
-              <w14:schemeClr w14:val="tx2"/>
-            </w14:solidFill>
-          </w14:textFill>
-        </w:rPr>
-      </w:pPr>
-    </w:p>
-    <w:p>
-      <w:pPr>
-        <w:spacing w:line="240" w:lineRule="auto"/>
-        <w:rPr>
-          <w:rFonts w:ascii="Open Sans" w:hAnsi="Open Sans" w:eastAsia="Arial" w:cs="Open Sans"/>
-          <w:b/>
-          <w:color w:val="1F497D" w:themeColor="text2"/>
-          <w:sz w:val="28"/>
-          <w:szCs w:val="28"/>
-          <w14:textFill>
-            <w14:solidFill>
-              <w14:schemeClr w14:val="tx2"/>
-            </w14:solidFill>
-          </w14:textFill>
-        </w:rPr>
-      </w:pPr>
-    </w:p>
-    <w:p>
-      <w:pPr>
-        <w:spacing w:line="240" w:lineRule="auto"/>
-        <w:rPr>
-          <w:rFonts w:ascii="Open Sans" w:hAnsi="Open Sans" w:eastAsia="Arial" w:cs="Open Sans"/>
-          <w:b/>
-          <w:color w:val="1F497D" w:themeColor="text2"/>
-          <w:sz w:val="28"/>
-          <w:szCs w:val="28"/>
-          <w14:textFill>
-            <w14:solidFill>
-              <w14:schemeClr w14:val="tx2"/>
-            </w14:solidFill>
-          </w14:textFill>
-        </w:rPr>
-      </w:pPr>
-    </w:p>
-    <w:p>
-      <w:pPr>
-        <w:spacing w:line="240" w:lineRule="auto"/>
-        <w:rPr>
-          <w:rFonts w:ascii="Open Sans" w:hAnsi="Open Sans" w:eastAsia="Arial" w:cs="Open Sans"/>
-          <w:b/>
-          <w:color w:val="1F497D" w:themeColor="text2"/>
-          <w:sz w:val="28"/>
-          <w:szCs w:val="28"/>
-          <w14:textFill>
-            <w14:solidFill>
-              <w14:schemeClr w14:val="tx2"/>
-            </w14:solidFill>
-          </w14:textFill>
-        </w:rPr>
-      </w:pPr>
-    </w:p>
-    <w:p>
-      <w:pPr>
-        <w:spacing w:line="240" w:lineRule="auto"/>
-        <w:rPr>
-          <w:rFonts w:ascii="Open Sans" w:hAnsi="Open Sans" w:eastAsia="Arial" w:cs="Open Sans"/>
-          <w:b/>
-          <w:color w:val="1F497D" w:themeColor="text2"/>
-          <w:sz w:val="28"/>
-          <w:szCs w:val="28"/>
-          <w14:textFill>
-            <w14:solidFill>
-              <w14:schemeClr w14:val="tx2"/>
-            </w14:solidFill>
-          </w14:textFill>
-        </w:rPr>
-        <w:sectPr>
-          <w:headerReference r:id="rId5" w:type="first"/>
-          <w:footerReference r:id="rId6" w:type="first"/>
-          <w:pgSz w:w="11906" w:h="16838"/>
-          <w:pgMar w:top="1440" w:right="1440" w:bottom="1080" w:left="1440" w:header="708" w:footer="708" w:gutter="0"/>
-          <w:cols w:space="708" w:num="1"/>
-          <w:titlePg/>
-          <w:docGrid w:linePitch="360" w:charSpace="0"/>
-        </w:sectPr>
-      </w:pPr>
-    </w:p>
     <w:p>
       <w:pPr>
         <w:pStyle w:val="2"/>
@@ -1547,6 +2613,7 @@
         </w:numPr>
         <w:ind w:left="360"/>
       </w:pPr>
+      <w:bookmarkStart w:id="1" w:name="_Toc3024"/>
       <w:r>
         <w:rPr>
           <w:rFonts w:hint="eastAsia" w:ascii="Arial" w:hAnsi="Arial" w:eastAsia="MS Mincho" w:cs="Arial"/>
@@ -1554,6 +2621,7 @@
         </w:rPr>
         <w:t>Website Requirements</w:t>
       </w:r>
+      <w:bookmarkEnd w:id="1"/>
     </w:p>
     <w:p>
       <w:pPr>
@@ -1567,6 +2635,7 @@
           <w:rStyle w:val="10"/>
         </w:rPr>
       </w:pPr>
+      <w:bookmarkStart w:id="2" w:name="_Toc12268"/>
       <w:r>
         <w:rPr>
           <w:rStyle w:val="10"/>
@@ -1575,6 +2644,7 @@
         </w:rPr>
         <w:t>Intro</w:t>
       </w:r>
+      <w:bookmarkEnd w:id="2"/>
     </w:p>
     <w:p>
       <w:pPr>
@@ -1672,6 +2742,7 @@
         </w:numPr>
         <w:bidi w:val="0"/>
       </w:pPr>
+      <w:bookmarkStart w:id="3" w:name="_Toc17966"/>
       <w:r>
         <w:rPr>
           <w:rStyle w:val="10"/>
@@ -1680,6 +2751,7 @@
         </w:rPr>
         <w:t>User Requirements</w:t>
       </w:r>
+      <w:bookmarkEnd w:id="3"/>
     </w:p>
     <w:p>
       <w:pPr>
@@ -1694,6 +2766,12 @@
           <w:lang w:val="en-US" w:eastAsia="ja-JP"/>
         </w:rPr>
         <w:tab/>
+      </w:r>
+      <w:r>
+        <w:rPr>
+          <w:rFonts w:hint="eastAsia" w:eastAsia="MS Mincho"/>
+          <w:lang w:val="en-US" w:eastAsia="ja-JP"/>
+        </w:rPr>
         <w:t>User requirements is the description of how the user interacts with the website, what will be their expectations, how they can use the features, functions and content. Reasons why user comes to your site, what will they receive comes in user requirements.</w:t>
       </w:r>
     </w:p>
@@ -1710,6 +2788,12 @@
           <w:lang w:val="en-US" w:eastAsia="ja-JP"/>
         </w:rPr>
         <w:tab/>
+      </w:r>
+      <w:r>
+        <w:rPr>
+          <w:rFonts w:hint="eastAsia" w:eastAsia="MS Mincho"/>
+          <w:lang w:val="en-US" w:eastAsia="ja-JP"/>
+        </w:rPr>
         <w:t xml:space="preserve">Some of the questions that needs to answered in this requirements are </w:t>
       </w:r>
     </w:p>
@@ -1740,6 +2824,7 @@
     <w:p>
       <w:pPr>
         <w:numPr>
+          <w:ilvl w:val="0"/>
           <w:numId w:val="0"/>
         </w:numPr>
         <w:ind w:left="420" w:leftChars="0"/>
@@ -1803,6 +2888,7 @@
     <w:p>
       <w:pPr>
         <w:numPr>
+          <w:ilvl w:val="0"/>
           <w:numId w:val="0"/>
         </w:numPr>
         <w:ind w:left="420" w:leftChars="0"/>
@@ -1862,6 +2948,7 @@
     <w:p>
       <w:pPr>
         <w:numPr>
+          <w:ilvl w:val="0"/>
           <w:numId w:val="0"/>
         </w:numPr>
         <w:ind w:left="420" w:leftChars="0"/>
@@ -1953,6 +3040,7 @@
     <w:p>
       <w:pPr>
         <w:numPr>
+          <w:ilvl w:val="0"/>
           <w:numId w:val="0"/>
         </w:numPr>
         <w:ind w:left="420" w:leftChars="0"/>
@@ -2058,6 +3146,7 @@
         </w:numPr>
         <w:bidi w:val="0"/>
       </w:pPr>
+      <w:bookmarkStart w:id="4" w:name="_Toc8667"/>
       <w:r>
         <w:rPr>
           <w:rStyle w:val="10"/>
@@ -2066,6 +3155,7 @@
         </w:rPr>
         <w:t>List all the Pages</w:t>
       </w:r>
+      <w:bookmarkEnd w:id="4"/>
     </w:p>
     <w:p>
       <w:pPr>
@@ -2080,6 +3170,12 @@
           <w:lang w:val="en-US" w:eastAsia="ja-JP"/>
         </w:rPr>
         <w:tab/>
+      </w:r>
+      <w:r>
+        <w:rPr>
+          <w:rFonts w:hint="eastAsia" w:eastAsia="MS Mincho"/>
+          <w:lang w:val="en-US" w:eastAsia="ja-JP"/>
+        </w:rPr>
         <w:t>Lets finalize all the pages that will be required for the website. This helps to divide the website into pages and develop it one by one. All the pages that are required are</w:t>
       </w:r>
     </w:p>
@@ -2292,6 +3388,7 @@
         </w:numPr>
         <w:bidi w:val="0"/>
       </w:pPr>
+      <w:bookmarkStart w:id="5" w:name="_Toc230"/>
       <w:r>
         <w:rPr>
           <w:rStyle w:val="10"/>
@@ -2300,10 +3397,12 @@
         </w:rPr>
         <w:t>Information Architecture</w:t>
       </w:r>
+      <w:bookmarkEnd w:id="5"/>
     </w:p>
     <w:p>
       <w:pPr>
         <w:numPr>
+          <w:ilvl w:val="0"/>
           <w:numId w:val="0"/>
         </w:numPr>
         <w:ind w:firstLine="720" w:firstLineChars="0"/>
@@ -2380,6 +3479,7 @@
     <w:p>
       <w:pPr>
         <w:numPr>
+          <w:ilvl w:val="0"/>
           <w:numId w:val="0"/>
         </w:numPr>
         <w:ind w:firstLine="720" w:firstLineChars="0"/>
@@ -2413,6 +3513,7 @@
     <w:p>
       <w:pPr>
         <w:numPr>
+          <w:ilvl w:val="0"/>
           <w:numId w:val="0"/>
         </w:numPr>
         <w:ind w:firstLine="720" w:firstLineChars="0"/>
@@ -2438,6 +3539,7 @@
         </w:numPr>
         <w:bidi w:val="0"/>
       </w:pPr>
+      <w:bookmarkStart w:id="6" w:name="_Toc25919"/>
       <w:r>
         <w:rPr>
           <w:rStyle w:val="10"/>
@@ -2446,10 +3548,12 @@
         </w:rPr>
         <w:t>Wireframes</w:t>
       </w:r>
+      <w:bookmarkEnd w:id="6"/>
     </w:p>
     <w:p>
       <w:pPr>
         <w:numPr>
+          <w:ilvl w:val="0"/>
           <w:numId w:val="0"/>
         </w:numPr>
         <w:ind w:firstLine="720" w:firstLineChars="0"/>
@@ -2538,6 +3642,7 @@
     <w:p>
       <w:pPr>
         <w:numPr>
+          <w:ilvl w:val="0"/>
           <w:numId w:val="0"/>
         </w:numPr>
         <w:ind w:firstLine="720" w:firstLineChars="0"/>
@@ -2607,6 +3712,7 @@
     <w:p>
       <w:pPr>
         <w:numPr>
+          <w:ilvl w:val="0"/>
           <w:numId w:val="0"/>
         </w:numPr>
         <w:ind w:firstLine="720" w:firstLineChars="0"/>
@@ -2629,6 +3735,7 @@
     <w:p>
       <w:pPr>
         <w:numPr>
+          <w:ilvl w:val="0"/>
           <w:numId w:val="0"/>
         </w:numPr>
         <w:ind w:firstLine="720" w:firstLineChars="0"/>
@@ -3128,6 +4235,7 @@
         </w:numPr>
         <w:bidi w:val="0"/>
       </w:pPr>
+      <w:bookmarkStart w:id="7" w:name="_Toc27831"/>
       <w:r>
         <w:rPr>
           <w:rStyle w:val="10"/>
@@ -3136,10 +4244,12 @@
         </w:rPr>
         <w:t>Storyboard</w:t>
       </w:r>
+      <w:bookmarkEnd w:id="7"/>
     </w:p>
     <w:p>
       <w:pPr>
         <w:numPr>
+          <w:ilvl w:val="0"/>
           <w:numId w:val="0"/>
         </w:numPr>
         <w:ind w:firstLine="720" w:firstLineChars="0"/>
@@ -3279,6 +4389,7 @@
         </w:numPr>
         <w:ind w:left="360"/>
       </w:pPr>
+      <w:bookmarkStart w:id="8" w:name="_Toc17337"/>
       <w:r>
         <w:rPr>
           <w:rFonts w:hint="eastAsia" w:ascii="Arial" w:hAnsi="Arial" w:eastAsia="MS Mincho" w:cs="Arial"/>
@@ -3286,6 +4397,7 @@
         </w:rPr>
         <w:t>Website Design Guidelines and Standards</w:t>
       </w:r>
+      <w:bookmarkEnd w:id="8"/>
     </w:p>
     <w:p>
       <w:pPr>
@@ -3299,6 +4411,7 @@
           <w:rStyle w:val="10"/>
         </w:rPr>
       </w:pPr>
+      <w:bookmarkStart w:id="9" w:name="_Toc21662"/>
       <w:r>
         <w:rPr>
           <w:rStyle w:val="10"/>
@@ -3307,6 +4420,7 @@
         </w:rPr>
         <w:t>Intro</w:t>
       </w:r>
+      <w:bookmarkEnd w:id="9"/>
     </w:p>
     <w:p>
       <w:pPr>
@@ -3321,6 +4435,12 @@
           <w:lang w:val="en-US" w:eastAsia="ja-JP"/>
         </w:rPr>
         <w:tab/>
+      </w:r>
+      <w:r>
+        <w:rPr>
+          <w:rFonts w:hint="eastAsia" w:eastAsia="MS Mincho"/>
+          <w:lang w:val="en-US" w:eastAsia="ja-JP"/>
+        </w:rPr>
         <w:t>Planning for website design and development will save time and gives you direction to move forward. Planning for a website includes setting a goal, set the number of pages and its content, technology that suites you. Design documents like wire-frames and storyboards for visual representation. Setting the guidelines and design patterns for the project which make it maintainable and readable.</w:t>
       </w:r>
     </w:p>
@@ -3333,6 +4453,7 @@
         </w:numPr>
         <w:bidi w:val="0"/>
       </w:pPr>
+      <w:bookmarkStart w:id="10" w:name="_Toc20304"/>
       <w:r>
         <w:rPr>
           <w:rStyle w:val="10"/>
@@ -3341,6 +4462,7 @@
         </w:rPr>
         <w:t>Plan</w:t>
       </w:r>
+      <w:bookmarkEnd w:id="10"/>
     </w:p>
     <w:p>
       <w:pPr>
@@ -3355,6 +4477,12 @@
           <w:lang w:val="en-US" w:eastAsia="ja-JP"/>
         </w:rPr>
         <w:tab/>
+      </w:r>
+      <w:r>
+        <w:rPr>
+          <w:rFonts w:hint="eastAsia" w:eastAsia="MS Mincho"/>
+          <w:lang w:val="en-US" w:eastAsia="ja-JP"/>
+        </w:rPr>
         <w:t xml:space="preserve">In my case, I have been assigned to develop website by ABC Learning Center. So first thing I will do is to </w:t>
       </w:r>
       <w:r>
@@ -3449,6 +4577,12 @@
           <w:lang w:val="en-US" w:eastAsia="ja-JP"/>
         </w:rPr>
         <w:tab/>
+      </w:r>
+      <w:r>
+        <w:rPr>
+          <w:rFonts w:hint="eastAsia" w:eastAsia="MS Mincho"/>
+          <w:lang w:val="en-US" w:eastAsia="ja-JP"/>
+        </w:rPr>
         <w:t xml:space="preserve">After understanding the requirements I shall do my own </w:t>
       </w:r>
       <w:r>
@@ -3545,6 +4679,12 @@
           <w:lang w:val="en-US" w:eastAsia="ja-JP"/>
         </w:rPr>
         <w:tab/>
+      </w:r>
+      <w:r>
+        <w:rPr>
+          <w:rFonts w:hint="eastAsia" w:eastAsia="MS Mincho"/>
+          <w:lang w:val="en-US" w:eastAsia="ja-JP"/>
+        </w:rPr>
         <w:t xml:space="preserve">Now I need to finalize the </w:t>
       </w:r>
       <w:r>
@@ -3721,6 +4861,12 @@
           <w:lang w:val="en-US" w:eastAsia="ja-JP"/>
         </w:rPr>
         <w:tab/>
+      </w:r>
+      <w:r>
+        <w:rPr>
+          <w:rFonts w:hint="eastAsia" w:eastAsia="MS Mincho"/>
+          <w:lang w:val="en-US" w:eastAsia="ja-JP"/>
+        </w:rPr>
         <w:t xml:space="preserve">Since I have the pages its content, I will need some visual representation of it to show it to ABC. I will develop </w:t>
       </w:r>
       <w:r>
@@ -3785,6 +4931,12 @@
           <w:lang w:val="en-US" w:eastAsia="ja-JP"/>
         </w:rPr>
         <w:tab/>
+      </w:r>
+      <w:r>
+        <w:rPr>
+          <w:rFonts w:hint="eastAsia" w:eastAsia="MS Mincho"/>
+          <w:lang w:val="en-US" w:eastAsia="ja-JP"/>
+        </w:rPr>
         <w:t xml:space="preserve">After the design phase is complete, development will start in the order of priority to the pages. Coding </w:t>
       </w:r>
       <w:r>
@@ -3881,6 +5033,12 @@
           <w:lang w:val="en-US" w:eastAsia="ja-JP"/>
         </w:rPr>
         <w:tab/>
+      </w:r>
+      <w:r>
+        <w:rPr>
+          <w:rFonts w:hint="eastAsia" w:eastAsia="MS Mincho"/>
+          <w:lang w:val="en-US" w:eastAsia="ja-JP"/>
+        </w:rPr>
         <w:t xml:space="preserve">Once all the tests are passed and website is ready, it will be </w:t>
       </w:r>
       <w:r>
@@ -3929,6 +5087,12 @@
           <w:lang w:val="en-US" w:eastAsia="ja-JP"/>
         </w:rPr>
         <w:tab/>
+      </w:r>
+      <w:r>
+        <w:rPr>
+          <w:rFonts w:hint="eastAsia" w:eastAsia="MS Mincho"/>
+          <w:lang w:val="en-US" w:eastAsia="ja-JP"/>
+        </w:rPr>
         <w:t>To sum it up, this are the steps that needs to be followed</w:t>
       </w:r>
     </w:p>
@@ -4011,8 +5175,6 @@
         </w:rPr>
         <w:t>Design Documents</w:t>
       </w:r>
-      <w:bookmarkStart w:id="1" w:name="_GoBack"/>
-      <w:bookmarkEnd w:id="1"/>
     </w:p>
     <w:p>
       <w:pPr>
@@ -4083,6 +5245,7 @@
         </w:numPr>
         <w:bidi w:val="0"/>
       </w:pPr>
+      <w:bookmarkStart w:id="11" w:name="_Toc2891"/>
       <w:r>
         <w:rPr>
           <w:rStyle w:val="10"/>
@@ -4091,6 +5254,7 @@
         </w:rPr>
         <w:t>Strategy and feature and tech</w:t>
       </w:r>
+      <w:bookmarkEnd w:id="11"/>
     </w:p>
     <w:p>
       <w:pPr>
@@ -4101,6 +5265,7 @@
         </w:numPr>
         <w:bidi w:val="0"/>
       </w:pPr>
+      <w:bookmarkStart w:id="12" w:name="_Toc30355"/>
       <w:r>
         <w:rPr>
           <w:rStyle w:val="10"/>
@@ -4109,6 +5274,7 @@
         </w:rPr>
         <w:t>Hosted Website SS</w:t>
       </w:r>
+      <w:bookmarkEnd w:id="12"/>
     </w:p>
     <w:p>
       <w:pPr>
@@ -4119,6 +5285,7 @@
         </w:numPr>
         <w:ind w:left="360"/>
       </w:pPr>
+      <w:bookmarkStart w:id="13" w:name="_Toc11455"/>
       <w:r>
         <w:rPr>
           <w:rFonts w:hint="eastAsia" w:ascii="Arial" w:hAnsi="Arial" w:eastAsia="MS Mincho" w:cs="Arial"/>
@@ -4126,6 +5293,7 @@
         </w:rPr>
         <w:t>Website Testing</w:t>
       </w:r>
+      <w:bookmarkEnd w:id="13"/>
     </w:p>
     <w:p>
       <w:pPr>
@@ -4139,6 +5307,7 @@
           <w:rStyle w:val="10"/>
         </w:rPr>
       </w:pPr>
+      <w:bookmarkStart w:id="14" w:name="_Toc24867"/>
       <w:r>
         <w:rPr>
           <w:rStyle w:val="10"/>
@@ -4147,6 +5316,7 @@
         </w:rPr>
         <w:t>Intro</w:t>
       </w:r>
+      <w:bookmarkEnd w:id="14"/>
     </w:p>
     <w:p>
       <w:pPr>
@@ -4160,6 +5330,7 @@
           <w:rStyle w:val="10"/>
         </w:rPr>
       </w:pPr>
+      <w:bookmarkStart w:id="15" w:name="_Toc17009"/>
       <w:r>
         <w:rPr>
           <w:rStyle w:val="10"/>
@@ -4168,6 +5339,7 @@
         </w:rPr>
         <w:t>Different kinds of testing and libraries</w:t>
       </w:r>
+      <w:bookmarkEnd w:id="15"/>
     </w:p>
     <w:p>
       <w:pPr>
@@ -4178,6 +5350,7 @@
         </w:numPr>
         <w:bidi w:val="0"/>
       </w:pPr>
+      <w:bookmarkStart w:id="16" w:name="_Toc22918"/>
       <w:r>
         <w:rPr>
           <w:rStyle w:val="10"/>
@@ -4186,6 +5359,7 @@
         </w:rPr>
         <w:t>Write about Test cases</w:t>
       </w:r>
+      <w:bookmarkEnd w:id="16"/>
     </w:p>
     <w:p>
       <w:pPr>
@@ -4196,6 +5370,7 @@
         </w:numPr>
         <w:bidi w:val="0"/>
       </w:pPr>
+      <w:bookmarkStart w:id="17" w:name="_Toc32760"/>
       <w:r>
         <w:rPr>
           <w:rStyle w:val="10"/>
@@ -4204,6 +5379,7 @@
         </w:rPr>
         <w:t>Tabular Format</w:t>
       </w:r>
+      <w:bookmarkEnd w:id="17"/>
     </w:p>
     <w:p>
       <w:pPr>
@@ -4214,6 +5390,7 @@
         </w:numPr>
         <w:ind w:left="360"/>
       </w:pPr>
+      <w:bookmarkStart w:id="18" w:name="_Toc13182"/>
       <w:r>
         <w:rPr>
           <w:rFonts w:hint="eastAsia" w:ascii="Arial" w:hAnsi="Arial" w:eastAsia="MS Mincho" w:cs="Arial"/>
@@ -4221,6 +5398,7 @@
         </w:rPr>
         <w:t>Design and Output</w:t>
       </w:r>
+      <w:bookmarkEnd w:id="18"/>
     </w:p>
     <w:p>
       <w:pPr>
@@ -4234,6 +5412,7 @@
           <w:rStyle w:val="10"/>
         </w:rPr>
       </w:pPr>
+      <w:bookmarkStart w:id="19" w:name="_Toc9867"/>
       <w:r>
         <w:rPr>
           <w:rStyle w:val="10"/>
@@ -4242,6 +5421,7 @@
         </w:rPr>
         <w:t>Intro</w:t>
       </w:r>
+      <w:bookmarkEnd w:id="19"/>
     </w:p>
     <w:p>
       <w:pPr>
@@ -4252,6 +5432,7 @@
         </w:numPr>
         <w:ind w:left="360"/>
       </w:pPr>
+      <w:bookmarkStart w:id="20" w:name="_Toc24054"/>
       <w:r>
         <w:rPr>
           <w:rFonts w:hint="eastAsia" w:ascii="Arial" w:hAnsi="Arial" w:eastAsia="MS Mincho" w:cs="Arial"/>
@@ -4259,6 +5440,7 @@
         </w:rPr>
         <w:t>Quality Assurance</w:t>
       </w:r>
+      <w:bookmarkEnd w:id="20"/>
     </w:p>
     <w:p>
       <w:pPr>
@@ -4272,6 +5454,7 @@
           <w:rStyle w:val="10"/>
         </w:rPr>
       </w:pPr>
+      <w:bookmarkStart w:id="21" w:name="_Toc6577"/>
       <w:r>
         <w:rPr>
           <w:rStyle w:val="10"/>
@@ -4280,6 +5463,7 @@
         </w:rPr>
         <w:t>Intro</w:t>
       </w:r>
+      <w:bookmarkEnd w:id="21"/>
     </w:p>
     <w:p>
       <w:pPr>
@@ -4290,6 +5474,7 @@
         </w:numPr>
         <w:ind w:left="360"/>
       </w:pPr>
+      <w:bookmarkStart w:id="22" w:name="_Toc17785"/>
       <w:r>
         <w:rPr>
           <w:rFonts w:hint="eastAsia" w:ascii="Arial" w:hAnsi="Arial" w:eastAsia="MS Mincho" w:cs="Arial"/>
@@ -4297,6 +5482,7 @@
         </w:rPr>
         <w:t>Technical Challenges</w:t>
       </w:r>
+      <w:bookmarkEnd w:id="22"/>
     </w:p>
     <w:p>
       <w:pPr>
@@ -4310,6 +5496,7 @@
           <w:rStyle w:val="10"/>
         </w:rPr>
       </w:pPr>
+      <w:bookmarkStart w:id="23" w:name="_Toc22114"/>
       <w:r>
         <w:rPr>
           <w:rStyle w:val="10"/>
@@ -4318,6 +5505,7 @@
         </w:rPr>
         <w:t>Intro</w:t>
       </w:r>
+      <w:bookmarkEnd w:id="23"/>
     </w:p>
     <w:p>
       <w:pPr>
@@ -4328,6 +5516,7 @@
         </w:numPr>
         <w:ind w:left="360"/>
       </w:pPr>
+      <w:bookmarkStart w:id="24" w:name="_Toc4952"/>
       <w:r>
         <w:rPr>
           <w:rFonts w:hint="eastAsia" w:ascii="Arial" w:hAnsi="Arial" w:eastAsia="MS Mincho" w:cs="Arial"/>
@@ -4335,6 +5524,7 @@
         </w:rPr>
         <w:t>Test Reviews</w:t>
       </w:r>
+      <w:bookmarkEnd w:id="24"/>
     </w:p>
     <w:p>
       <w:pPr>
@@ -4348,6 +5538,7 @@
           <w:rStyle w:val="10"/>
         </w:rPr>
       </w:pPr>
+      <w:bookmarkStart w:id="25" w:name="_Toc18458"/>
       <w:r>
         <w:rPr>
           <w:rStyle w:val="10"/>
@@ -4356,6 +5547,7 @@
         </w:rPr>
         <w:t>Intro</w:t>
       </w:r>
+      <w:bookmarkEnd w:id="25"/>
     </w:p>
     <w:p>
       <w:pPr>
@@ -4366,6 +5558,9 @@
         </w:numPr>
         <w:ind w:left="360"/>
       </w:pPr>
+      <w:bookmarkStart w:id="26" w:name="_Toc30426"/>
+      <w:bookmarkStart w:id="27" w:name="_GoBack"/>
+      <w:bookmarkEnd w:id="27"/>
       <w:r>
         <w:rPr>
           <w:rFonts w:hint="eastAsia" w:ascii="Arial" w:hAnsi="Arial" w:eastAsia="MS Mincho" w:cs="Arial"/>
@@ -4373,6 +5568,7 @@
         </w:rPr>
         <w:t>Bibliography</w:t>
       </w:r>
+      <w:bookmarkEnd w:id="26"/>
     </w:p>
     <w:p>
       <w:pPr>
@@ -5159,7 +6355,7 @@
     <w:lsdException w:qFormat="1" w:unhideWhenUsed="0" w:uiPriority="0" w:semiHidden="0" w:name="Normal"/>
     <w:lsdException w:qFormat="1" w:unhideWhenUsed="0" w:uiPriority="9" w:semiHidden="0" w:name="heading 1"/>
     <w:lsdException w:qFormat="1" w:uiPriority="9" w:semiHidden="0" w:name="heading 2"/>
-    <w:lsdException w:uiPriority="9" w:name="heading 3"/>
+    <w:lsdException w:qFormat="1" w:uiPriority="9" w:name="heading 3"/>
     <w:lsdException w:qFormat="1" w:uiPriority="9" w:name="heading 4"/>
     <w:lsdException w:qFormat="1" w:uiPriority="9" w:name="heading 5"/>
     <w:lsdException w:qFormat="1" w:uiPriority="9" w:name="heading 6"/>
@@ -5424,7 +6620,7 @@
     <w:name w:val="heading 1"/>
     <w:basedOn w:val="1"/>
     <w:next w:val="1"/>
-    <w:link w:val="16"/>
+    <w:link w:val="17"/>
     <w:qFormat/>
     <w:uiPriority w:val="9"/>
     <w:pPr>
@@ -5440,7 +6636,7 @@
     <w:name w:val="heading 2"/>
     <w:basedOn w:val="1"/>
     <w:next w:val="1"/>
-    <w:link w:val="18"/>
+    <w:link w:val="19"/>
     <w:unhideWhenUsed/>
     <w:qFormat/>
     <w:uiPriority w:val="9"/>
@@ -5462,9 +6658,10 @@
     <w:name w:val="heading 3"/>
     <w:basedOn w:val="1"/>
     <w:next w:val="1"/>
-    <w:link w:val="20"/>
+    <w:link w:val="21"/>
     <w:semiHidden/>
     <w:unhideWhenUsed/>
+    <w:qFormat/>
     <w:uiPriority w:val="9"/>
     <w:pPr>
       <w:keepNext/>
@@ -5507,7 +6704,7 @@
   <w:style w:type="paragraph" w:styleId="7">
     <w:name w:val="Balloon Text"/>
     <w:basedOn w:val="1"/>
-    <w:link w:val="17"/>
+    <w:link w:val="18"/>
     <w:semiHidden/>
     <w:unhideWhenUsed/>
     <w:uiPriority w:val="99"/>
@@ -5523,7 +6720,7 @@
   <w:style w:type="paragraph" w:styleId="8">
     <w:name w:val="footer"/>
     <w:basedOn w:val="1"/>
-    <w:link w:val="15"/>
+    <w:link w:val="16"/>
     <w:unhideWhenUsed/>
     <w:qFormat/>
     <w:uiPriority w:val="99"/>
@@ -5541,7 +6738,7 @@
   <w:style w:type="paragraph" w:styleId="9">
     <w:name w:val="header"/>
     <w:basedOn w:val="1"/>
-    <w:link w:val="14"/>
+    <w:link w:val="15"/>
     <w:unhideWhenUsed/>
     <w:uiPriority w:val="99"/>
     <w:pPr>
@@ -5612,26 +6809,40 @@
       <w:spacing w:after="100"/>
     </w:pPr>
   </w:style>
-  <w:style w:type="character" w:customStyle="1" w:styleId="14">
+  <w:style w:type="paragraph" w:styleId="14">
+    <w:name w:val="toc 2"/>
+    <w:basedOn w:val="1"/>
+    <w:next w:val="1"/>
+    <w:semiHidden/>
+    <w:unhideWhenUsed/>
+    <w:uiPriority w:val="39"/>
+    <w:pPr>
+      <w:ind w:left="420" w:leftChars="200"/>
+    </w:pPr>
+  </w:style>
+  <w:style w:type="character" w:customStyle="1" w:styleId="15">
     <w:name w:val="Header Char"/>
     <w:basedOn w:val="5"/>
     <w:link w:val="9"/>
+    <w:qFormat/>
     <w:uiPriority w:val="99"/>
   </w:style>
-  <w:style w:type="character" w:customStyle="1" w:styleId="15">
+  <w:style w:type="character" w:customStyle="1" w:styleId="16">
     <w:name w:val="Footer Char"/>
     <w:basedOn w:val="5"/>
     <w:link w:val="8"/>
+    <w:qFormat/>
     <w:uiPriority w:val="99"/>
     <w:rPr>
       <w:rFonts w:ascii="Verdana" w:hAnsi="Verdana"/>
       <w:sz w:val="20"/>
     </w:rPr>
   </w:style>
-  <w:style w:type="character" w:customStyle="1" w:styleId="16">
+  <w:style w:type="character" w:customStyle="1" w:styleId="17">
     <w:name w:val="Heading 1 Char"/>
     <w:basedOn w:val="5"/>
     <w:link w:val="2"/>
+    <w:qFormat/>
     <w:uiPriority w:val="9"/>
     <w:rPr>
       <w:rFonts w:ascii="Verdana" w:hAnsi="Verdana"/>
@@ -5640,11 +6851,12 @@
       <w:sz w:val="32"/>
     </w:rPr>
   </w:style>
-  <w:style w:type="character" w:customStyle="1" w:styleId="17">
+  <w:style w:type="character" w:customStyle="1" w:styleId="18">
     <w:name w:val="Balloon Text Char"/>
     <w:basedOn w:val="5"/>
     <w:link w:val="7"/>
     <w:semiHidden/>
+    <w:qFormat/>
     <w:uiPriority w:val="99"/>
     <w:rPr>
       <w:rFonts w:ascii="Tahoma" w:hAnsi="Tahoma" w:cs="Tahoma"/>
@@ -5652,7 +6864,7 @@
       <w:szCs w:val="16"/>
     </w:rPr>
   </w:style>
-  <w:style w:type="character" w:customStyle="1" w:styleId="18">
+  <w:style w:type="character" w:customStyle="1" w:styleId="19">
     <w:name w:val="Heading 2 Char"/>
     <w:basedOn w:val="5"/>
     <w:link w:val="3"/>
@@ -5667,7 +6879,7 @@
       <w:szCs w:val="26"/>
     </w:rPr>
   </w:style>
-  <w:style w:type="paragraph" w:styleId="19">
+  <w:style w:type="paragraph" w:styleId="20">
     <w:name w:val="List Paragraph"/>
     <w:basedOn w:val="1"/>
     <w:qFormat/>
@@ -5682,11 +6894,12 @@
       <w:sz w:val="20"/>
     </w:rPr>
   </w:style>
-  <w:style w:type="character" w:customStyle="1" w:styleId="20">
+  <w:style w:type="character" w:customStyle="1" w:styleId="21">
     <w:name w:val="Heading 3 Char"/>
     <w:basedOn w:val="5"/>
     <w:link w:val="4"/>
     <w:semiHidden/>
+    <w:qFormat/>
     <w:uiPriority w:val="9"/>
     <w:rPr>
       <w:rFonts w:asciiTheme="majorHAnsi" w:hAnsiTheme="majorHAnsi" w:eastAsiaTheme="majorEastAsia" w:cstheme="majorBidi"/>
@@ -5701,7 +6914,7 @@
       </w14:textFill>
     </w:rPr>
   </w:style>
-  <w:style w:type="paragraph" w:customStyle="1" w:styleId="21">
+  <w:style w:type="paragraph" w:customStyle="1" w:styleId="22">
     <w:name w:val="TOC Heading"/>
     <w:basedOn w:val="2"/>
     <w:next w:val="1"/>

</xml_diff>